<commit_message>
Practical 3 with summary
</commit_message>
<xml_diff>
--- a/lab3/Practical_3_Milda.docx
+++ b/lab3/Practical_3_Milda.docx
@@ -1,6 +1,6 @@
 
 <file path=word/document.xml><?xml version="1.0" encoding="utf-8"?>
-<w:document xmlns:wpc="http://schemas.microsoft.com/office/word/2010/wordprocessingCanvas" xmlns:cx="http://schemas.microsoft.com/office/drawing/2014/chartex" xmlns:cx1="http://schemas.microsoft.com/office/drawing/2015/9/8/chartex" xmlns:cx2="http://schemas.microsoft.com/office/drawing/2015/10/21/chartex" xmlns:cx3="http://schemas.microsoft.com/office/drawing/2016/5/9/chartex" xmlns:cx4="http://schemas.microsoft.com/office/drawing/2016/5/10/chartex" xmlns:cx5="http://schemas.microsoft.com/office/drawing/2016/5/11/chartex" xmlns:cx6="http://schemas.microsoft.com/office/drawing/2016/5/12/chartex" xmlns:cx7="http://schemas.microsoft.com/office/drawing/2016/5/13/chartex" xmlns:cx8="http://schemas.microsoft.com/office/drawing/2016/5/14/chartex" xmlns:mc="http://schemas.openxmlformats.org/markup-compatibility/2006" xmlns:aink="http://schemas.microsoft.com/office/drawing/2016/ink" xmlns:am3d="http://schemas.microsoft.com/office/drawing/2017/model3d" xmlns:o="urn:schemas-microsoft-com:office:office" xmlns:r="http://schemas.openxmlformats.org/officeDocument/2006/relationships" xmlns:m="http://schemas.openxmlformats.org/officeDocument/2006/math" xmlns:v="urn:schemas-microsoft-com:vml" xmlns:wp14="http://schemas.microsoft.com/office/word/2010/wordprocessingDrawing" xmlns:wp="http://schemas.openxmlformats.org/drawingml/2006/wordprocessingDrawing" xmlns:w10="urn:schemas-microsoft-com:office:word" xmlns:w="http://schemas.openxmlformats.org/wordprocessingml/2006/main" xmlns:w14="http://schemas.microsoft.com/office/word/2010/wordml" xmlns:w15="http://schemas.microsoft.com/office/word/2012/wordml" xmlns:w16cid="http://schemas.microsoft.com/office/word/2016/wordml/cid" xmlns:w16se="http://schemas.microsoft.com/office/word/2015/wordml/symex" xmlns:wpg="http://schemas.microsoft.com/office/word/2010/wordprocessingGroup" xmlns:wpi="http://schemas.microsoft.com/office/word/2010/wordprocessingInk" xmlns:wne="http://schemas.microsoft.com/office/word/2006/wordml" xmlns:wps="http://schemas.microsoft.com/office/word/2010/wordprocessingShape" mc:Ignorable="w14 w15 w16se w16cid wp14">
+<w:document xmlns:mo="http://schemas.microsoft.com/office/mac/office/2008/main" xmlns:ve="http://schemas.openxmlformats.org/markup-compatibility/2006" xmlns:mv="urn:schemas-microsoft-com:mac:vml" xmlns:o="urn:schemas-microsoft-com:office:office" xmlns:r="http://schemas.openxmlformats.org/officeDocument/2006/relationships" xmlns:m="http://schemas.openxmlformats.org/officeDocument/2006/math" xmlns:v="urn:schemas-microsoft-com:vml" xmlns:wp="http://schemas.openxmlformats.org/drawingml/2006/wordprocessingDrawing" xmlns:w10="urn:schemas-microsoft-com:office:word" xmlns:w="http://schemas.openxmlformats.org/wordprocessingml/2006/main" xmlns:wne="http://schemas.microsoft.com/office/word/2006/wordml" ve:Ignorable="mv" ve:PreserveAttributes="mv:*">
   <w:body>
     <w:p>
       <w:pPr>
@@ -43,91 +43,149 @@
           <w:sz w:val="36"/>
           <w:szCs w:val="36"/>
         </w:rPr>
-        <w:t>Practical 3: Phylogenetic Reconstruction</w:t>
-      </w:r>
-    </w:p>
-    <w:p>
-      <w:pPr>
-        <w:rPr>
-          <w:rFonts w:ascii="Arial" w:hAnsi="Arial"/>
-          <w:sz w:val="22"/>
-          <w:szCs w:val="22"/>
-        </w:rPr>
-      </w:pPr>
-    </w:p>
-    <w:p>
-      <w:pPr>
-        <w:rPr>
-          <w:rFonts w:ascii="Arial" w:hAnsi="Arial"/>
-          <w:sz w:val="22"/>
-          <w:szCs w:val="22"/>
-        </w:rPr>
-      </w:pPr>
-      <w:r>
-        <w:rPr>
-          <w:rFonts w:ascii="Arial" w:hAnsi="Arial"/>
-          <w:sz w:val="22"/>
-          <w:szCs w:val="22"/>
-        </w:rPr>
-        <w:t>Group 11</w:t>
-      </w:r>
-    </w:p>
-    <w:p>
-      <w:pPr>
-        <w:rPr>
-          <w:rFonts w:ascii="Arial" w:hAnsi="Arial"/>
-          <w:sz w:val="22"/>
-          <w:szCs w:val="22"/>
-        </w:rPr>
-      </w:pPr>
-      <w:r>
-        <w:rPr>
-          <w:rFonts w:ascii="Arial" w:hAnsi="Arial"/>
-          <w:sz w:val="22"/>
-          <w:szCs w:val="22"/>
-        </w:rPr>
-        <w:t>Fuqi Xu, Milda Valiukonyte, Shuhan Xu</w:t>
-      </w:r>
-    </w:p>
-    <w:p>
-      <w:pPr>
-        <w:rPr>
-          <w:rFonts w:ascii="Arial" w:hAnsi="Arial"/>
-          <w:sz w:val="22"/>
-          <w:szCs w:val="22"/>
-        </w:rPr>
-      </w:pPr>
-    </w:p>
-    <w:p>
-      <w:pPr>
+        <w:t xml:space="preserve">Practical 3: </w:t>
+      </w:r>
+      <w:proofErr w:type="spellStart"/>
+      <w:r>
         <w:rPr>
           <w:rFonts w:ascii="Arial" w:hAnsi="Arial"/>
           <w:b/>
           <w:bCs/>
-          <w:sz w:val="22"/>
-          <w:szCs w:val="22"/>
-        </w:rPr>
-      </w:pPr>
-    </w:p>
-    <w:p>
-      <w:pPr>
-        <w:outlineLvl w:val="0"/>
+          <w:sz w:val="36"/>
+          <w:szCs w:val="36"/>
+        </w:rPr>
+        <w:t>Phylogenetic</w:t>
+      </w:r>
+      <w:proofErr w:type="spellEnd"/>
+      <w:r>
         <w:rPr>
           <w:rFonts w:ascii="Arial" w:hAnsi="Arial"/>
           <w:b/>
           <w:bCs/>
-          <w:sz w:val="22"/>
-        </w:rPr>
-      </w:pPr>
-      <w:r>
+          <w:sz w:val="36"/>
+          <w:szCs w:val="36"/>
+        </w:rPr>
+        <w:t xml:space="preserve"> Reconstruction</w:t>
+      </w:r>
+    </w:p>
+    <w:p>
+      <w:pPr>
+        <w:rPr>
+          <w:rFonts w:ascii="Arial" w:hAnsi="Arial"/>
+          <w:sz w:val="22"/>
+          <w:szCs w:val="22"/>
+        </w:rPr>
+      </w:pPr>
+    </w:p>
+    <w:p>
+      <w:pPr>
+        <w:rPr>
+          <w:rFonts w:ascii="Arial" w:hAnsi="Arial"/>
+          <w:sz w:val="22"/>
+          <w:szCs w:val="22"/>
+        </w:rPr>
+      </w:pPr>
+      <w:r>
+        <w:rPr>
+          <w:rFonts w:ascii="Arial" w:hAnsi="Arial"/>
+          <w:sz w:val="22"/>
+          <w:szCs w:val="22"/>
+        </w:rPr>
+        <w:t>Group 11</w:t>
+      </w:r>
+    </w:p>
+    <w:p>
+      <w:pPr>
+        <w:rPr>
+          <w:rFonts w:ascii="Arial" w:hAnsi="Arial"/>
+          <w:sz w:val="22"/>
+          <w:szCs w:val="22"/>
+        </w:rPr>
+      </w:pPr>
+      <w:proofErr w:type="spellStart"/>
+      <w:r>
+        <w:rPr>
+          <w:rFonts w:ascii="Arial" w:hAnsi="Arial"/>
+          <w:sz w:val="22"/>
+          <w:szCs w:val="22"/>
+        </w:rPr>
+        <w:t>Fuqi</w:t>
+      </w:r>
+      <w:proofErr w:type="spellEnd"/>
+      <w:r>
+        <w:rPr>
+          <w:rFonts w:ascii="Arial" w:hAnsi="Arial"/>
+          <w:sz w:val="22"/>
+          <w:szCs w:val="22"/>
+        </w:rPr>
+        <w:t xml:space="preserve"> </w:t>
+      </w:r>
+      <w:proofErr w:type="spellStart"/>
+      <w:r>
+        <w:rPr>
+          <w:rFonts w:ascii="Arial" w:hAnsi="Arial"/>
+          <w:sz w:val="22"/>
+          <w:szCs w:val="22"/>
+        </w:rPr>
+        <w:t>Xu</w:t>
+      </w:r>
+      <w:proofErr w:type="spellEnd"/>
+      <w:r>
+        <w:rPr>
+          <w:rFonts w:ascii="Arial" w:hAnsi="Arial"/>
+          <w:sz w:val="22"/>
+          <w:szCs w:val="22"/>
+        </w:rPr>
+        <w:t xml:space="preserve">, Milda Valiukonyte, </w:t>
+      </w:r>
+      <w:proofErr w:type="spellStart"/>
+      <w:r>
+        <w:rPr>
+          <w:rFonts w:ascii="Arial" w:hAnsi="Arial"/>
+          <w:sz w:val="22"/>
+          <w:szCs w:val="22"/>
+        </w:rPr>
+        <w:t>Shuhan</w:t>
+      </w:r>
+      <w:proofErr w:type="spellEnd"/>
+      <w:r>
+        <w:rPr>
+          <w:rFonts w:ascii="Arial" w:hAnsi="Arial"/>
+          <w:sz w:val="22"/>
+          <w:szCs w:val="22"/>
+        </w:rPr>
+        <w:t xml:space="preserve"> </w:t>
+      </w:r>
+      <w:proofErr w:type="spellStart"/>
+      <w:r>
+        <w:rPr>
+          <w:rFonts w:ascii="Arial" w:hAnsi="Arial"/>
+          <w:sz w:val="22"/>
+          <w:szCs w:val="22"/>
+        </w:rPr>
+        <w:t>Xu</w:t>
+      </w:r>
+      <w:proofErr w:type="spellEnd"/>
+    </w:p>
+    <w:p>
+      <w:pPr>
+        <w:rPr>
+          <w:rFonts w:ascii="Arial" w:hAnsi="Arial"/>
+          <w:sz w:val="22"/>
+          <w:szCs w:val="22"/>
+        </w:rPr>
+      </w:pPr>
+    </w:p>
+    <w:p>
+      <w:pPr>
         <w:rPr>
           <w:rFonts w:ascii="Arial" w:hAnsi="Arial"/>
           <w:b/>
           <w:bCs/>
           <w:sz w:val="22"/>
-        </w:rPr>
-        <w:t>Summary</w:t>
-      </w:r>
+          <w:szCs w:val="22"/>
+        </w:rPr>
+      </w:pPr>
     </w:p>
     <w:p>
       <w:pPr>
@@ -146,7 +204,7 @@
           <w:bCs/>
           <w:sz w:val="22"/>
         </w:rPr>
-        <w:t>&lt;Text&gt;</w:t>
+        <w:t>Summary</w:t>
       </w:r>
     </w:p>
     <w:p>
@@ -163,6 +221,157 @@
     <w:p>
       <w:pPr>
         <w:rPr>
+          <w:rFonts w:ascii="Times New Roman" w:hAnsi="Times New Roman"/>
+          <w:sz w:val="22"/>
+        </w:rPr>
+      </w:pPr>
+      <w:r>
+        <w:rPr>
+          <w:rFonts w:ascii="Times New Roman" w:hAnsi="Times New Roman"/>
+          <w:sz w:val="22"/>
+        </w:rPr>
+        <w:t xml:space="preserve">In this practical we learned how to analyze evolutionary relations between genes. By performing a BLAST search we identified </w:t>
+      </w:r>
+      <w:proofErr w:type="spellStart"/>
+      <w:r>
+        <w:rPr>
+          <w:rFonts w:ascii="Times New Roman" w:hAnsi="Times New Roman"/>
+          <w:sz w:val="22"/>
+        </w:rPr>
+        <w:t>homologs</w:t>
+      </w:r>
+      <w:proofErr w:type="spellEnd"/>
+      <w:r>
+        <w:rPr>
+          <w:rFonts w:ascii="Times New Roman" w:hAnsi="Times New Roman"/>
+          <w:sz w:val="22"/>
+        </w:rPr>
+        <w:t xml:space="preserve"> to </w:t>
+      </w:r>
+      <w:proofErr w:type="spellStart"/>
+      <w:r>
+        <w:rPr>
+          <w:rFonts w:ascii="Times New Roman" w:hAnsi="Times New Roman"/>
+          <w:i/>
+          <w:sz w:val="22"/>
+        </w:rPr>
+        <w:t>E.coli</w:t>
+      </w:r>
+      <w:proofErr w:type="spellEnd"/>
+      <w:r>
+        <w:rPr>
+          <w:rFonts w:ascii="Times New Roman" w:hAnsi="Times New Roman"/>
+          <w:sz w:val="22"/>
+        </w:rPr>
+        <w:t xml:space="preserve"> 16S gene in four of our genomes. Then we extracted the sequences from the output file using a parser script and aligned the sequences using KALIGN. Next, we created four </w:t>
+      </w:r>
+      <w:proofErr w:type="spellStart"/>
+      <w:r>
+        <w:rPr>
+          <w:rFonts w:ascii="Times New Roman" w:hAnsi="Times New Roman"/>
+          <w:sz w:val="22"/>
+        </w:rPr>
+        <w:t>phylogenetic</w:t>
+      </w:r>
+      <w:proofErr w:type="spellEnd"/>
+      <w:r>
+        <w:rPr>
+          <w:rFonts w:ascii="Times New Roman" w:hAnsi="Times New Roman"/>
+          <w:sz w:val="22"/>
+        </w:rPr>
+        <w:t xml:space="preserve"> trees with </w:t>
+      </w:r>
+      <w:proofErr w:type="spellStart"/>
+      <w:r>
+        <w:rPr>
+          <w:rFonts w:ascii="Times New Roman" w:hAnsi="Times New Roman"/>
+          <w:sz w:val="22"/>
+        </w:rPr>
+        <w:t>Belvu</w:t>
+      </w:r>
+      <w:proofErr w:type="spellEnd"/>
+      <w:r>
+        <w:rPr>
+          <w:rFonts w:ascii="Times New Roman" w:hAnsi="Times New Roman"/>
+          <w:sz w:val="22"/>
+        </w:rPr>
+        <w:t xml:space="preserve">, using two different </w:t>
+      </w:r>
+      <w:proofErr w:type="gramStart"/>
+      <w:r>
+        <w:rPr>
+          <w:rFonts w:ascii="Times New Roman" w:hAnsi="Times New Roman"/>
+          <w:sz w:val="22"/>
+        </w:rPr>
+        <w:t>tree building</w:t>
+      </w:r>
+      <w:proofErr w:type="gramEnd"/>
+      <w:r>
+        <w:rPr>
+          <w:rFonts w:ascii="Times New Roman" w:hAnsi="Times New Roman"/>
+          <w:sz w:val="22"/>
+        </w:rPr>
+        <w:t xml:space="preserve"> methods (neighbor-joining and UPGMA) and two different distance correction methods (</w:t>
+      </w:r>
+      <w:proofErr w:type="spellStart"/>
+      <w:r>
+        <w:rPr>
+          <w:rFonts w:ascii="Times New Roman" w:hAnsi="Times New Roman"/>
+          <w:sz w:val="22"/>
+        </w:rPr>
+        <w:t>Scoredist</w:t>
+      </w:r>
+      <w:proofErr w:type="spellEnd"/>
+      <w:r>
+        <w:rPr>
+          <w:rFonts w:ascii="Times New Roman" w:hAnsi="Times New Roman"/>
+          <w:sz w:val="22"/>
+        </w:rPr>
+        <w:t xml:space="preserve"> and Jukes-Cantor). We then built the maximum likelihood tree with </w:t>
+      </w:r>
+      <w:proofErr w:type="spellStart"/>
+      <w:r>
+        <w:rPr>
+          <w:rFonts w:ascii="Times New Roman" w:hAnsi="Times New Roman"/>
+          <w:sz w:val="22"/>
+        </w:rPr>
+        <w:t>RAxML</w:t>
+      </w:r>
+      <w:proofErr w:type="spellEnd"/>
+      <w:r>
+        <w:rPr>
+          <w:rFonts w:ascii="Times New Roman" w:hAnsi="Times New Roman"/>
+          <w:sz w:val="22"/>
+        </w:rPr>
+        <w:t xml:space="preserve"> and compared this method with the previous tree building methods. Finally, we </w:t>
+      </w:r>
+      <w:r>
+        <w:rPr>
+          <w:rFonts w:ascii="Times New Roman" w:hAnsi="Times New Roman"/>
+          <w:sz w:val="22"/>
+        </w:rPr>
+        <w:t xml:space="preserve">applied bootstrapping support values to build three </w:t>
+      </w:r>
+      <w:proofErr w:type="spellStart"/>
+      <w:r>
+        <w:rPr>
+          <w:rFonts w:ascii="Times New Roman" w:hAnsi="Times New Roman"/>
+          <w:sz w:val="22"/>
+        </w:rPr>
+        <w:t>phylogenetic</w:t>
+      </w:r>
+      <w:proofErr w:type="spellEnd"/>
+      <w:r>
+        <w:rPr>
+          <w:rFonts w:ascii="Times New Roman" w:hAnsi="Times New Roman"/>
+          <w:sz w:val="22"/>
+        </w:rPr>
+        <w:t xml:space="preserve"> trees and evaluate the confidence of each topology.</w:t>
+      </w:r>
+    </w:p>
+    <w:p>
+      <w:pPr>
+        <w:rPr>
           <w:rFonts w:ascii="Arial" w:hAnsi="Arial"/>
           <w:b/>
           <w:bCs/>
@@ -181,9 +390,7 @@
           <w:szCs w:val="22"/>
         </w:rPr>
       </w:pPr>
-    </w:p>
-    <w:p>
-      <w:pPr>
+      <w:r>
         <w:rPr>
           <w:rFonts w:ascii="Arial" w:hAnsi="Arial"/>
           <w:b/>
@@ -191,59 +398,6 @@
           <w:sz w:val="22"/>
           <w:szCs w:val="22"/>
         </w:rPr>
-      </w:pPr>
-    </w:p>
-    <w:p>
-      <w:pPr>
-        <w:rPr>
-          <w:rFonts w:ascii="Arial" w:hAnsi="Arial"/>
-          <w:b/>
-          <w:bCs/>
-          <w:sz w:val="22"/>
-          <w:szCs w:val="22"/>
-        </w:rPr>
-      </w:pPr>
-    </w:p>
-    <w:p>
-      <w:pPr>
-        <w:rPr>
-          <w:rFonts w:ascii="Arial" w:hAnsi="Arial"/>
-          <w:b/>
-          <w:bCs/>
-          <w:sz w:val="22"/>
-          <w:szCs w:val="22"/>
-        </w:rPr>
-      </w:pPr>
-    </w:p>
-    <w:p>
-      <w:pPr>
-        <w:rPr>
-          <w:rFonts w:ascii="Arial" w:hAnsi="Arial"/>
-          <w:b/>
-          <w:bCs/>
-          <w:sz w:val="22"/>
-          <w:szCs w:val="22"/>
-        </w:rPr>
-      </w:pPr>
-    </w:p>
-    <w:p>
-      <w:pPr>
-        <w:rPr>
-          <w:rFonts w:ascii="Arial" w:hAnsi="Arial"/>
-          <w:b/>
-          <w:bCs/>
-          <w:sz w:val="22"/>
-          <w:szCs w:val="22"/>
-        </w:rPr>
-      </w:pPr>
-      <w:r>
-        <w:rPr>
-          <w:rFonts w:ascii="Arial" w:hAnsi="Arial"/>
-          <w:b/>
-          <w:bCs/>
-          <w:sz w:val="22"/>
-          <w:szCs w:val="22"/>
-        </w:rPr>
         <w:t>Exercise 1</w:t>
       </w:r>
     </w:p>
@@ -269,8 +423,17 @@
           <w:sz w:val="22"/>
         </w:rPr>
         <w:tab/>
-        <w:t>–in</w:t>
-      </w:r>
+        <w:t>–</w:t>
+      </w:r>
+      <w:proofErr w:type="gramStart"/>
+      <w:r>
+        <w:rPr>
+          <w:rFonts w:ascii="Times New Roman" w:hAnsi="Times New Roman"/>
+          <w:sz w:val="22"/>
+        </w:rPr>
+        <w:t>in</w:t>
+      </w:r>
+      <w:proofErr w:type="gramEnd"/>
       <w:r>
         <w:rPr>
           <w:rFonts w:ascii="Times New Roman" w:hAnsi="Times New Roman"/>
@@ -297,8 +460,19 @@
           <w:sz w:val="22"/>
         </w:rPr>
         <w:tab/>
-        <w:t>-dbtype</w:t>
-      </w:r>
+        <w:t>-</w:t>
+      </w:r>
+      <w:proofErr w:type="spellStart"/>
+      <w:proofErr w:type="gramStart"/>
+      <w:r>
+        <w:rPr>
+          <w:rFonts w:ascii="Times New Roman" w:hAnsi="Times New Roman"/>
+          <w:sz w:val="22"/>
+        </w:rPr>
+        <w:t>dbtype</w:t>
+      </w:r>
+      <w:proofErr w:type="spellEnd"/>
+      <w:proofErr w:type="gramEnd"/>
       <w:r>
         <w:rPr>
           <w:rFonts w:ascii="Times New Roman" w:hAnsi="Times New Roman"/>
@@ -312,7 +486,23 @@
           <w:sz w:val="22"/>
         </w:rPr>
         <w:tab/>
-        <w:t>database type (nucl - nucleotide)</w:t>
+        <w:t>database type (</w:t>
+      </w:r>
+      <w:proofErr w:type="spellStart"/>
+      <w:r>
+        <w:rPr>
+          <w:rFonts w:ascii="Times New Roman" w:hAnsi="Times New Roman"/>
+          <w:sz w:val="22"/>
+        </w:rPr>
+        <w:t>nucl</w:t>
+      </w:r>
+      <w:proofErr w:type="spellEnd"/>
+      <w:r>
+        <w:rPr>
+          <w:rFonts w:ascii="Times New Roman" w:hAnsi="Times New Roman"/>
+          <w:sz w:val="22"/>
+        </w:rPr>
+        <w:t xml:space="preserve"> - nucleotide)</w:t>
       </w:r>
     </w:p>
     <w:p>
@@ -334,14 +524,23 @@
           <w:rFonts w:ascii="Times New Roman" w:hAnsi="Times New Roman"/>
           <w:sz w:val="22"/>
         </w:rPr>
-        <w:t xml:space="preserve">1.2 We ran the </w:t>
-      </w:r>
-      <w:r>
-        <w:rPr>
-          <w:rFonts w:ascii="Times New Roman" w:hAnsi="Times New Roman"/>
-          <w:sz w:val="22"/>
-        </w:rPr>
-        <w:t>program makeblastdb for each FASTA file.</w:t>
+        <w:t xml:space="preserve">1.2 We ran the program </w:t>
+      </w:r>
+      <w:proofErr w:type="spellStart"/>
+      <w:r>
+        <w:rPr>
+          <w:rFonts w:ascii="Times New Roman" w:hAnsi="Times New Roman"/>
+          <w:sz w:val="22"/>
+        </w:rPr>
+        <w:t>makeblastdb</w:t>
+      </w:r>
+      <w:proofErr w:type="spellEnd"/>
+      <w:r>
+        <w:rPr>
+          <w:rFonts w:ascii="Times New Roman" w:hAnsi="Times New Roman"/>
+          <w:sz w:val="22"/>
+        </w:rPr>
+        <w:t xml:space="preserve"> for each FASTA file.</w:t>
       </w:r>
     </w:p>
     <w:p>
@@ -366,14 +565,39 @@
           <w:rFonts w:ascii="Times New Roman" w:hAnsi="Times New Roman"/>
           <w:sz w:val="22"/>
         </w:rPr>
-        <w:t>2. We gathered all the genomes in one file called genomes_all and made a database out of it. Querying the combined genome database for 16S rRNA is equivalent to querying the individual genome database and concatena</w:t>
-      </w:r>
-      <w:r>
-        <w:rPr>
-          <w:rFonts w:ascii="Times New Roman" w:hAnsi="Times New Roman"/>
-          <w:sz w:val="22"/>
-        </w:rPr>
-        <w:t>ting the results together.</w:t>
+        <w:t xml:space="preserve">2. We gathered all the genomes in one file called </w:t>
+      </w:r>
+      <w:proofErr w:type="spellStart"/>
+      <w:r>
+        <w:rPr>
+          <w:rFonts w:ascii="Times New Roman" w:hAnsi="Times New Roman"/>
+          <w:sz w:val="22"/>
+        </w:rPr>
+        <w:t>genomes_all</w:t>
+      </w:r>
+      <w:proofErr w:type="spellEnd"/>
+      <w:r>
+        <w:rPr>
+          <w:rFonts w:ascii="Times New Roman" w:hAnsi="Times New Roman"/>
+          <w:sz w:val="22"/>
+        </w:rPr>
+        <w:t xml:space="preserve"> and made a database out of it. Querying the combined genome database for 16S </w:t>
+      </w:r>
+      <w:proofErr w:type="spellStart"/>
+      <w:r>
+        <w:rPr>
+          <w:rFonts w:ascii="Times New Roman" w:hAnsi="Times New Roman"/>
+          <w:sz w:val="22"/>
+        </w:rPr>
+        <w:t>rRNA</w:t>
+      </w:r>
+      <w:proofErr w:type="spellEnd"/>
+      <w:r>
+        <w:rPr>
+          <w:rFonts w:ascii="Times New Roman" w:hAnsi="Times New Roman"/>
+          <w:sz w:val="22"/>
+        </w:rPr>
+        <w:t xml:space="preserve"> is equivalent to querying the individual genome database and concatenating the results together.</w:t>
       </w:r>
     </w:p>
     <w:p>
@@ -394,8 +618,17 @@
           <w:rFonts w:ascii="Times New Roman" w:hAnsi="Times New Roman"/>
           <w:sz w:val="22"/>
         </w:rPr>
-        <w:t>3.1 Best hits in a FASTA file: see attachment all_result.fasta</w:t>
-      </w:r>
+        <w:t xml:space="preserve">3.1 Best hits in a FASTA file: see attachment </w:t>
+      </w:r>
+      <w:proofErr w:type="spellStart"/>
+      <w:r>
+        <w:rPr>
+          <w:rFonts w:ascii="Times New Roman" w:hAnsi="Times New Roman"/>
+          <w:sz w:val="22"/>
+        </w:rPr>
+        <w:t>all_result.fasta</w:t>
+      </w:r>
+      <w:proofErr w:type="spellEnd"/>
     </w:p>
     <w:p>
       <w:pPr>
@@ -432,124 +665,33 @@
           <w:noProof/>
           <w:sz w:val="22"/>
         </w:rPr>
-        <mc:AlternateContent>
-          <mc:Choice Requires="wps">
-            <w:drawing>
-              <wp:anchor distT="0" distB="0" distL="114300" distR="114300" simplePos="0" relativeHeight="251679744" behindDoc="0" locked="0" layoutInCell="1" allowOverlap="1" wp14:anchorId="60BCDC12" wp14:editId="48538065">
-                <wp:simplePos x="0" y="0"/>
-                <wp:positionH relativeFrom="column">
-                  <wp:posOffset>2391182</wp:posOffset>
-                </wp:positionH>
-                <wp:positionV relativeFrom="paragraph">
-                  <wp:posOffset>1349068</wp:posOffset>
-                </wp:positionV>
-                <wp:extent cx="914400" cy="222068"/>
-                <wp:effectExtent l="0" t="0" r="12700" b="6985"/>
-                <wp:wrapNone/>
-                <wp:docPr id="22" name="Text Box 22"/>
-                <wp:cNvGraphicFramePr/>
-                <a:graphic xmlns:a="http://schemas.openxmlformats.org/drawingml/2006/main">
-                  <a:graphicData uri="http://schemas.microsoft.com/office/word/2010/wordprocessingShape">
-                    <wps:wsp>
-                      <wps:cNvSpPr txBox="1"/>
-                      <wps:spPr>
-                        <a:xfrm>
-                          <a:off x="0" y="0"/>
-                          <a:ext cx="914400" cy="222068"/>
-                        </a:xfrm>
-                        <a:prstGeom prst="rect">
-                          <a:avLst/>
-                        </a:prstGeom>
-                        <a:solidFill>
-                          <a:schemeClr val="lt1"/>
-                        </a:solidFill>
-                        <a:ln w="6350">
-                          <a:solidFill>
-                            <a:prstClr val="black"/>
-                          </a:solidFill>
-                        </a:ln>
-                      </wps:spPr>
-                      <wps:txbx>
-                        <w:txbxContent>
-                          <w:p>
-                            <w:pPr>
-                              <w:rPr>
-                                <w:sz w:val="16"/>
-                                <w:szCs w:val="16"/>
-                              </w:rPr>
-                            </w:pPr>
-                            <w:r>
-                              <w:rPr>
-                                <w:sz w:val="16"/>
-                                <w:szCs w:val="16"/>
-                              </w:rPr>
-                              <w:t>Hit</w:t>
-                            </w:r>
-                            <w:r>
-                              <w:rPr>
-                                <w:sz w:val="16"/>
-                                <w:szCs w:val="16"/>
-                              </w:rPr>
-                              <w:t xml:space="preserve"> Sequence</w:t>
-                            </w:r>
-                          </w:p>
-                        </w:txbxContent>
-                      </wps:txbx>
-                      <wps:bodyPr rot="0" spcFirstLastPara="0" vertOverflow="overflow" horzOverflow="overflow" vert="horz" wrap="square" lIns="91440" tIns="45720" rIns="91440" bIns="45720" numCol="1" spcCol="0" rtlCol="0" fromWordArt="0" anchor="t" anchorCtr="0" forceAA="0" compatLnSpc="1">
-                        <a:prstTxWarp prst="textNoShape">
-                          <a:avLst/>
-                        </a:prstTxWarp>
-                        <a:noAutofit/>
-                      </wps:bodyPr>
-                    </wps:wsp>
-                  </a:graphicData>
-                </a:graphic>
-                <wp14:sizeRelH relativeFrom="margin">
-                  <wp14:pctWidth>0</wp14:pctWidth>
-                </wp14:sizeRelH>
-                <wp14:sizeRelV relativeFrom="margin">
-                  <wp14:pctHeight>0</wp14:pctHeight>
-                </wp14:sizeRelV>
-              </wp:anchor>
-            </w:drawing>
-          </mc:Choice>
-          <mc:Fallback>
-            <w:pict>
-              <v:shapetype w14:anchorId="60BCDC12" id="_x0000_t202" coordsize="21600,21600" o:spt="202" path="m,l,21600r21600,l21600,xe">
-                <v:stroke joinstyle="miter"/>
-                <v:path gradientshapeok="t" o:connecttype="rect"/>
-              </v:shapetype>
-              <v:shape id="Text Box 22" o:spid="_x0000_s1026" type="#_x0000_t202" style="position:absolute;margin-left:188.3pt;margin-top:106.25pt;width:1in;height:17.5pt;z-index:251679744;visibility:visible;mso-wrap-style:square;mso-width-percent:0;mso-height-percent:0;mso-wrap-distance-left:9pt;mso-wrap-distance-top:0;mso-wrap-distance-right:9pt;mso-wrap-distance-bottom:0;mso-position-horizontal:absolute;mso-position-horizontal-relative:text;mso-position-vertical:absolute;mso-position-vertical-relative:text;mso-width-percent:0;mso-height-percent:0;mso-width-relative:margin;mso-height-relative:margin;v-text-anchor:top" o:gfxdata="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" fillcolor="white [3201]" strokeweight=".5pt">
-                <v:textbox>
-                  <w:txbxContent>
-                    <w:p>
-                      <w:pPr>
-                        <w:rPr>
-                          <w:sz w:val="16"/>
-                          <w:szCs w:val="16"/>
-                        </w:rPr>
-                      </w:pPr>
-                      <w:r>
-                        <w:rPr>
-                          <w:sz w:val="16"/>
-                          <w:szCs w:val="16"/>
-                        </w:rPr>
-                        <w:t>Hit</w:t>
-                      </w:r>
-                      <w:r>
-                        <w:rPr>
-                          <w:sz w:val="16"/>
-                          <w:szCs w:val="16"/>
-                        </w:rPr>
-                        <w:t xml:space="preserve"> Sequence</w:t>
-                      </w:r>
-                    </w:p>
-                  </w:txbxContent>
-                </v:textbox>
-              </v:shape>
-            </w:pict>
-          </mc:Fallback>
-        </mc:AlternateContent>
+        <w:pict>
+          <v:shapetype id="_x0000_t202" coordsize="21600,21600" o:spt="202" path="m0,0l0,21600,21600,21600,21600,0xe">
+            <v:stroke joinstyle="miter"/>
+            <v:path gradientshapeok="t" o:connecttype="rect"/>
+          </v:shapetype>
+          <v:shape id="Text Box 22" o:spid="_x0000_s1026" type="#_x0000_t202" style="position:absolute;margin-left:188.3pt;margin-top:106.25pt;width:1in;height:17.5pt;z-index:251679744;visibility:visible;mso-wrap-style:square;mso-width-percent:0;mso-height-percent:0;mso-wrap-distance-left:9pt;mso-wrap-distance-top:0;mso-wrap-distance-right:9pt;mso-wrap-distance-bottom:0;mso-position-horizontal:absolute;mso-position-horizontal-relative:text;mso-position-vertical:absolute;mso-position-vertical-relative:text;mso-width-percent:0;mso-height-percent:0;mso-width-relative:margin;mso-height-relative:margin;v-text-anchor:top" o:gfxdata="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" fillcolor="white [3201]" strokeweight=".5pt">
+            <v:textbox>
+              <w:txbxContent>
+                <w:p>
+                  <w:pPr>
+                    <w:rPr>
+                      <w:sz w:val="16"/>
+                      <w:szCs w:val="16"/>
+                    </w:rPr>
+                  </w:pPr>
+                  <w:r>
+                    <w:rPr>
+                      <w:sz w:val="16"/>
+                      <w:szCs w:val="16"/>
+                    </w:rPr>
+                    <w:t>Hit Sequence</w:t>
+                  </w:r>
+                </w:p>
+              </w:txbxContent>
+            </v:textbox>
+          </v:shape>
+        </w:pict>
       </w:r>
       <w:r>
         <w:rPr>
@@ -557,106 +699,29 @@
           <w:noProof/>
           <w:sz w:val="22"/>
         </w:rPr>
-        <mc:AlternateContent>
-          <mc:Choice Requires="wps">
-            <w:drawing>
-              <wp:anchor distT="0" distB="0" distL="114300" distR="114300" simplePos="0" relativeHeight="251677696" behindDoc="0" locked="0" layoutInCell="1" allowOverlap="1" wp14:anchorId="67059CE1" wp14:editId="5D604585">
-                <wp:simplePos x="0" y="0"/>
-                <wp:positionH relativeFrom="column">
-                  <wp:posOffset>1346004</wp:posOffset>
-                </wp:positionH>
-                <wp:positionV relativeFrom="paragraph">
-                  <wp:posOffset>1136949</wp:posOffset>
-                </wp:positionV>
-                <wp:extent cx="914400" cy="222068"/>
-                <wp:effectExtent l="0" t="0" r="12700" b="6985"/>
-                <wp:wrapNone/>
-                <wp:docPr id="21" name="Text Box 21"/>
-                <wp:cNvGraphicFramePr/>
-                <a:graphic xmlns:a="http://schemas.openxmlformats.org/drawingml/2006/main">
-                  <a:graphicData uri="http://schemas.microsoft.com/office/word/2010/wordprocessingShape">
-                    <wps:wsp>
-                      <wps:cNvSpPr txBox="1"/>
-                      <wps:spPr>
-                        <a:xfrm>
-                          <a:off x="0" y="0"/>
-                          <a:ext cx="914400" cy="222068"/>
-                        </a:xfrm>
-                        <a:prstGeom prst="rect">
-                          <a:avLst/>
-                        </a:prstGeom>
-                        <a:solidFill>
-                          <a:schemeClr val="lt1"/>
-                        </a:solidFill>
-                        <a:ln w="6350">
-                          <a:solidFill>
-                            <a:prstClr val="black"/>
-                          </a:solidFill>
-                        </a:ln>
-                      </wps:spPr>
-                      <wps:txbx>
-                        <w:txbxContent>
-                          <w:p>
-                            <w:pPr>
-                              <w:rPr>
-                                <w:sz w:val="16"/>
-                                <w:szCs w:val="16"/>
-                              </w:rPr>
-                            </w:pPr>
-                            <w:r>
-                              <w:rPr>
-                                <w:sz w:val="16"/>
-                                <w:szCs w:val="16"/>
-                              </w:rPr>
-                              <w:t>Query Sequence</w:t>
-                            </w:r>
-                          </w:p>
-                        </w:txbxContent>
-                      </wps:txbx>
-                      <wps:bodyPr rot="0" spcFirstLastPara="0" vertOverflow="overflow" horzOverflow="overflow" vert="horz" wrap="square" lIns="91440" tIns="45720" rIns="91440" bIns="45720" numCol="1" spcCol="0" rtlCol="0" fromWordArt="0" anchor="t" anchorCtr="0" forceAA="0" compatLnSpc="1">
-                        <a:prstTxWarp prst="textNoShape">
-                          <a:avLst/>
-                        </a:prstTxWarp>
-                        <a:noAutofit/>
-                      </wps:bodyPr>
-                    </wps:wsp>
-                  </a:graphicData>
-                </a:graphic>
-                <wp14:sizeRelH relativeFrom="margin">
-                  <wp14:pctWidth>0</wp14:pctWidth>
-                </wp14:sizeRelH>
-                <wp14:sizeRelV relativeFrom="margin">
-                  <wp14:pctHeight>0</wp14:pctHeight>
-                </wp14:sizeRelV>
-              </wp:anchor>
-            </w:drawing>
-          </mc:Choice>
-          <mc:Fallback>
-            <w:pict>
-              <v:shape w14:anchorId="67059CE1" id="Text Box 21" o:spid="_x0000_s1027" type="#_x0000_t202" style="position:absolute;margin-left:106pt;margin-top:89.5pt;width:1in;height:17.5pt;z-index:251677696;visibility:visible;mso-wrap-style:square;mso-width-percent:0;mso-height-percent:0;mso-wrap-distance-left:9pt;mso-wrap-distance-top:0;mso-wrap-distance-right:9pt;mso-wrap-distance-bottom:0;mso-position-horizontal:absolute;mso-position-horizontal-relative:text;mso-position-vertical:absolute;mso-position-vertical-relative:text;mso-width-percent:0;mso-height-percent:0;mso-width-relative:margin;mso-height-relative:margin;v-text-anchor:top" o:gfxdata="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" fillcolor="white [3201]" strokeweight=".5pt">
-                <v:textbox>
-                  <w:txbxContent>
-                    <w:p>
-                      <w:pPr>
-                        <w:rPr>
-                          <w:sz w:val="16"/>
-                          <w:szCs w:val="16"/>
-                        </w:rPr>
-                      </w:pPr>
-                      <w:r>
-                        <w:rPr>
-                          <w:sz w:val="16"/>
-                          <w:szCs w:val="16"/>
-                        </w:rPr>
-                        <w:t>Query Sequence</w:t>
-                      </w:r>
-                    </w:p>
-                  </w:txbxContent>
-                </v:textbox>
-              </v:shape>
-            </w:pict>
-          </mc:Fallback>
-        </mc:AlternateContent>
+        <w:pict>
+          <v:shape id="Text Box 21" o:spid="_x0000_s1027" type="#_x0000_t202" style="position:absolute;margin-left:106pt;margin-top:89.5pt;width:1in;height:17.5pt;z-index:251677696;visibility:visible;mso-wrap-style:square;mso-width-percent:0;mso-height-percent:0;mso-wrap-distance-left:9pt;mso-wrap-distance-top:0;mso-wrap-distance-right:9pt;mso-wrap-distance-bottom:0;mso-position-horizontal:absolute;mso-position-horizontal-relative:text;mso-position-vertical:absolute;mso-position-vertical-relative:text;mso-width-percent:0;mso-height-percent:0;mso-width-relative:margin;mso-height-relative:margin;v-text-anchor:top" o:gfxdata="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" fillcolor="white [3201]" strokeweight=".5pt">
+            <v:textbox>
+              <w:txbxContent>
+                <w:p>
+                  <w:pPr>
+                    <w:rPr>
+                      <w:sz w:val="16"/>
+                      <w:szCs w:val="16"/>
+                    </w:rPr>
+                  </w:pPr>
+                  <w:r>
+                    <w:rPr>
+                      <w:sz w:val="16"/>
+                      <w:szCs w:val="16"/>
+                    </w:rPr>
+                    <w:t>Query Sequence</w:t>
+                  </w:r>
+                </w:p>
+              </w:txbxContent>
+            </v:textbox>
+          </v:shape>
+        </w:pict>
       </w:r>
       <w:r>
         <w:rPr>
@@ -664,81 +729,16 @@
           <w:noProof/>
           <w:sz w:val="22"/>
         </w:rPr>
-        <mc:AlternateContent>
-          <mc:Choice Requires="wps">
-            <w:drawing>
-              <wp:anchor distT="0" distB="0" distL="114300" distR="114300" simplePos="0" relativeHeight="251675648" behindDoc="0" locked="0" layoutInCell="1" allowOverlap="1" wp14:anchorId="1049E774" wp14:editId="7E4105DC">
-                <wp:simplePos x="0" y="0"/>
-                <wp:positionH relativeFrom="column">
-                  <wp:posOffset>770765</wp:posOffset>
-                </wp:positionH>
-                <wp:positionV relativeFrom="paragraph">
-                  <wp:posOffset>950083</wp:posOffset>
-                </wp:positionV>
-                <wp:extent cx="361406" cy="21771"/>
-                <wp:effectExtent l="50800" t="63500" r="0" b="92710"/>
-                <wp:wrapNone/>
-                <wp:docPr id="20" name="Straight Arrow Connector 20"/>
-                <wp:cNvGraphicFramePr/>
-                <a:graphic xmlns:a="http://schemas.openxmlformats.org/drawingml/2006/main">
-                  <a:graphicData uri="http://schemas.microsoft.com/office/word/2010/wordprocessingShape">
-                    <wps:wsp>
-                      <wps:cNvCnPr/>
-                      <wps:spPr>
-                        <a:xfrm flipV="1">
-                          <a:off x="0" y="0"/>
-                          <a:ext cx="361406" cy="21771"/>
-                        </a:xfrm>
-                        <a:prstGeom prst="straightConnector1">
-                          <a:avLst/>
-                        </a:prstGeom>
-                        <a:ln>
-                          <a:solidFill>
-                            <a:srgbClr val="FF0000"/>
-                          </a:solidFill>
-                          <a:tailEnd type="triangle"/>
-                        </a:ln>
-                      </wps:spPr>
-                      <wps:style>
-                        <a:lnRef idx="2">
-                          <a:schemeClr val="accent1"/>
-                        </a:lnRef>
-                        <a:fillRef idx="0">
-                          <a:schemeClr val="accent1"/>
-                        </a:fillRef>
-                        <a:effectRef idx="1">
-                          <a:schemeClr val="accent1"/>
-                        </a:effectRef>
-                        <a:fontRef idx="minor">
-                          <a:schemeClr val="tx1"/>
-                        </a:fontRef>
-                      </wps:style>
-                      <wps:bodyPr/>
-                    </wps:wsp>
-                  </a:graphicData>
-                </a:graphic>
-                <wp14:sizeRelH relativeFrom="margin">
-                  <wp14:pctWidth>0</wp14:pctWidth>
-                </wp14:sizeRelH>
-                <wp14:sizeRelV relativeFrom="margin">
-                  <wp14:pctHeight>0</wp14:pctHeight>
-                </wp14:sizeRelV>
-              </wp:anchor>
-            </w:drawing>
-          </mc:Choice>
-          <mc:Fallback>
-            <w:pict>
-              <v:shapetype w14:anchorId="3194540D" id="_x0000_t32" coordsize="21600,21600" o:spt="32" o:oned="t" path="m,l21600,21600e" filled="f">
-                <v:path arrowok="t" fillok="f" o:connecttype="none"/>
-                <o:lock v:ext="edit" shapetype="t"/>
-              </v:shapetype>
-              <v:shape id="Straight Arrow Connector 20" o:spid="_x0000_s1026" type="#_x0000_t32" style="position:absolute;margin-left:60.7pt;margin-top:74.8pt;width:28.45pt;height:1.7pt;flip:y;z-index:251675648;visibility:visible;mso-wrap-style:square;mso-width-percent:0;mso-height-percent:0;mso-wrap-distance-left:9pt;mso-wrap-distance-top:0;mso-wrap-distance-right:9pt;mso-wrap-distance-bottom:0;mso-position-horizontal:absolute;mso-position-horizontal-relative:text;mso-position-vertical:absolute;mso-position-vertical-relative:text;mso-width-percent:0;mso-height-percent:0;mso-width-relative:margin;mso-height-relative:margin" o:gfxdata="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" strokecolor="red" strokeweight="2pt">
-                <v:stroke endarrow="block"/>
-                <v:shadow on="t" color="black" opacity="24903f" origin=",.5" offset="0,.55556mm"/>
-              </v:shape>
-            </w:pict>
-          </mc:Fallback>
-        </mc:AlternateContent>
+        <w:pict>
+          <v:shapetype id="_x0000_t32" coordsize="21600,21600" o:spt="32" o:oned="t" path="m0,0l21600,21600e" filled="f">
+            <v:path arrowok="t" fillok="f" o:connecttype="none"/>
+            <o:lock v:ext="edit" shapetype="t"/>
+          </v:shapetype>
+          <v:shape id="Straight Arrow Connector 20" o:spid="_x0000_s1035" type="#_x0000_t32" style="position:absolute;margin-left:60.7pt;margin-top:74.8pt;width:28.45pt;height:1.7pt;flip:y;z-index:251675648;visibility:visible;mso-wrap-style:square;mso-width-percent:0;mso-height-percent:0;mso-wrap-distance-left:9pt;mso-wrap-distance-top:0;mso-wrap-distance-right:9pt;mso-wrap-distance-bottom:0;mso-position-horizontal:absolute;mso-position-horizontal-relative:text;mso-position-vertical:absolute;mso-position-vertical-relative:text;mso-width-percent:0;mso-height-percent:0;mso-width-relative:margin;mso-height-relative:margin" o:gfxdata="" strokecolor="red" strokeweight="2pt">
+            <v:stroke endarrow="block"/>
+            <v:shadow on="t" opacity="24903f" origin=",.5" offset="0,20000emu"/>
+          </v:shape>
+        </w:pict>
       </w:r>
       <w:r>
         <w:rPr>
@@ -746,106 +746,29 @@
           <w:noProof/>
           <w:sz w:val="22"/>
         </w:rPr>
-        <mc:AlternateContent>
-          <mc:Choice Requires="wps">
-            <w:drawing>
-              <wp:anchor distT="0" distB="0" distL="114300" distR="114300" simplePos="0" relativeHeight="251673600" behindDoc="0" locked="0" layoutInCell="1" allowOverlap="1" wp14:anchorId="0819941D" wp14:editId="5853E2BE">
-                <wp:simplePos x="0" y="0"/>
-                <wp:positionH relativeFrom="column">
-                  <wp:posOffset>1144765</wp:posOffset>
-                </wp:positionH>
-                <wp:positionV relativeFrom="paragraph">
-                  <wp:posOffset>790960</wp:posOffset>
-                </wp:positionV>
-                <wp:extent cx="1955898" cy="222068"/>
-                <wp:effectExtent l="0" t="0" r="12700" b="6985"/>
-                <wp:wrapNone/>
-                <wp:docPr id="19" name="Text Box 19"/>
-                <wp:cNvGraphicFramePr/>
-                <a:graphic xmlns:a="http://schemas.openxmlformats.org/drawingml/2006/main">
-                  <a:graphicData uri="http://schemas.microsoft.com/office/word/2010/wordprocessingShape">
-                    <wps:wsp>
-                      <wps:cNvSpPr txBox="1"/>
-                      <wps:spPr>
-                        <a:xfrm>
-                          <a:off x="0" y="0"/>
-                          <a:ext cx="1955898" cy="222068"/>
-                        </a:xfrm>
-                        <a:prstGeom prst="rect">
-                          <a:avLst/>
-                        </a:prstGeom>
-                        <a:solidFill>
-                          <a:schemeClr val="lt1"/>
-                        </a:solidFill>
-                        <a:ln w="6350">
-                          <a:solidFill>
-                            <a:prstClr val="black"/>
-                          </a:solidFill>
-                        </a:ln>
-                      </wps:spPr>
-                      <wps:txbx>
-                        <w:txbxContent>
-                          <w:p>
-                            <w:pPr>
-                              <w:rPr>
-                                <w:sz w:val="16"/>
-                                <w:szCs w:val="16"/>
-                              </w:rPr>
-                            </w:pPr>
-                            <w:r>
-                              <w:rPr>
-                                <w:sz w:val="16"/>
-                                <w:szCs w:val="16"/>
-                              </w:rPr>
-                              <w:t>First High-Scoring Segment Pair (HSP)</w:t>
-                            </w:r>
-                          </w:p>
-                        </w:txbxContent>
-                      </wps:txbx>
-                      <wps:bodyPr rot="0" spcFirstLastPara="0" vertOverflow="overflow" horzOverflow="overflow" vert="horz" wrap="square" lIns="91440" tIns="45720" rIns="91440" bIns="45720" numCol="1" spcCol="0" rtlCol="0" fromWordArt="0" anchor="t" anchorCtr="0" forceAA="0" compatLnSpc="1">
-                        <a:prstTxWarp prst="textNoShape">
-                          <a:avLst/>
-                        </a:prstTxWarp>
-                        <a:noAutofit/>
-                      </wps:bodyPr>
-                    </wps:wsp>
-                  </a:graphicData>
-                </a:graphic>
-                <wp14:sizeRelH relativeFrom="margin">
-                  <wp14:pctWidth>0</wp14:pctWidth>
-                </wp14:sizeRelH>
-                <wp14:sizeRelV relativeFrom="margin">
-                  <wp14:pctHeight>0</wp14:pctHeight>
-                </wp14:sizeRelV>
-              </wp:anchor>
-            </w:drawing>
-          </mc:Choice>
-          <mc:Fallback>
-            <w:pict>
-              <v:shape w14:anchorId="0819941D" id="Text Box 19" o:spid="_x0000_s1028" type="#_x0000_t202" style="position:absolute;margin-left:90.15pt;margin-top:62.3pt;width:154pt;height:17.5pt;z-index:251673600;visibility:visible;mso-wrap-style:square;mso-width-percent:0;mso-height-percent:0;mso-wrap-distance-left:9pt;mso-wrap-distance-top:0;mso-wrap-distance-right:9pt;mso-wrap-distance-bottom:0;mso-position-horizontal:absolute;mso-position-horizontal-relative:text;mso-position-vertical:absolute;mso-position-vertical-relative:text;mso-width-percent:0;mso-height-percent:0;mso-width-relative:margin;mso-height-relative:margin;v-text-anchor:top" o:gfxdata="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" fillcolor="white [3201]" strokeweight=".5pt">
-                <v:textbox>
-                  <w:txbxContent>
-                    <w:p>
-                      <w:pPr>
-                        <w:rPr>
-                          <w:sz w:val="16"/>
-                          <w:szCs w:val="16"/>
-                        </w:rPr>
-                      </w:pPr>
-                      <w:r>
-                        <w:rPr>
-                          <w:sz w:val="16"/>
-                          <w:szCs w:val="16"/>
-                        </w:rPr>
-                        <w:t>First High-Scoring Segment Pair (HSP)</w:t>
-                      </w:r>
-                    </w:p>
-                  </w:txbxContent>
-                </v:textbox>
-              </v:shape>
-            </w:pict>
-          </mc:Fallback>
-        </mc:AlternateContent>
+        <w:pict>
+          <v:shape id="Text Box 19" o:spid="_x0000_s1028" type="#_x0000_t202" style="position:absolute;margin-left:90.15pt;margin-top:62.3pt;width:154pt;height:17.5pt;z-index:251673600;visibility:visible;mso-wrap-style:square;mso-width-percent:0;mso-height-percent:0;mso-wrap-distance-left:9pt;mso-wrap-distance-top:0;mso-wrap-distance-right:9pt;mso-wrap-distance-bottom:0;mso-position-horizontal:absolute;mso-position-horizontal-relative:text;mso-position-vertical:absolute;mso-position-vertical-relative:text;mso-width-percent:0;mso-height-percent:0;mso-width-relative:margin;mso-height-relative:margin;v-text-anchor:top" o:gfxdata="" fillcolor="white [3201]" strokeweight=".5pt">
+            <v:textbox>
+              <w:txbxContent>
+                <w:p>
+                  <w:pPr>
+                    <w:rPr>
+                      <w:sz w:val="16"/>
+                      <w:szCs w:val="16"/>
+                    </w:rPr>
+                  </w:pPr>
+                  <w:r>
+                    <w:rPr>
+                      <w:sz w:val="16"/>
+                      <w:szCs w:val="16"/>
+                    </w:rPr>
+                    <w:t>First High-Scoring Segment Pair (HSP)</w:t>
+                  </w:r>
+                </w:p>
+              </w:txbxContent>
+            </v:textbox>
+          </v:shape>
+        </w:pict>
       </w:r>
       <w:r>
         <w:rPr>
@@ -853,75 +776,11 @@
           <w:noProof/>
           <w:sz w:val="22"/>
         </w:rPr>
-        <mc:AlternateContent>
-          <mc:Choice Requires="wps">
-            <w:drawing>
-              <wp:anchor distT="0" distB="0" distL="114300" distR="114300" simplePos="0" relativeHeight="251671552" behindDoc="0" locked="0" layoutInCell="1" allowOverlap="1" wp14:anchorId="54B3D4BC" wp14:editId="11F51B13">
-                <wp:simplePos x="0" y="0"/>
-                <wp:positionH relativeFrom="column">
-                  <wp:posOffset>237796</wp:posOffset>
-                </wp:positionH>
-                <wp:positionV relativeFrom="paragraph">
-                  <wp:posOffset>949880</wp:posOffset>
-                </wp:positionV>
-                <wp:extent cx="509451" cy="78377"/>
-                <wp:effectExtent l="50800" t="25400" r="11430" b="74295"/>
-                <wp:wrapNone/>
-                <wp:docPr id="18" name="Oval 18"/>
-                <wp:cNvGraphicFramePr/>
-                <a:graphic xmlns:a="http://schemas.openxmlformats.org/drawingml/2006/main">
-                  <a:graphicData uri="http://schemas.microsoft.com/office/word/2010/wordprocessingShape">
-                    <wps:wsp>
-                      <wps:cNvSpPr/>
-                      <wps:spPr>
-                        <a:xfrm>
-                          <a:off x="0" y="0"/>
-                          <a:ext cx="509451" cy="78377"/>
-                        </a:xfrm>
-                        <a:prstGeom prst="ellipse">
-                          <a:avLst/>
-                        </a:prstGeom>
-                        <a:noFill/>
-                        <a:ln>
-                          <a:solidFill>
-                            <a:srgbClr val="FF0000"/>
-                          </a:solidFill>
-                        </a:ln>
-                      </wps:spPr>
-                      <wps:style>
-                        <a:lnRef idx="1">
-                          <a:schemeClr val="accent1"/>
-                        </a:lnRef>
-                        <a:fillRef idx="3">
-                          <a:schemeClr val="accent1"/>
-                        </a:fillRef>
-                        <a:effectRef idx="2">
-                          <a:schemeClr val="accent1"/>
-                        </a:effectRef>
-                        <a:fontRef idx="minor">
-                          <a:schemeClr val="lt1"/>
-                        </a:fontRef>
-                      </wps:style>
-                      <wps:bodyPr rot="0" spcFirstLastPara="0" vertOverflow="overflow" horzOverflow="overflow" vert="horz" wrap="square" lIns="91440" tIns="45720" rIns="91440" bIns="45720" numCol="1" spcCol="0" rtlCol="0" fromWordArt="0" anchor="ctr" anchorCtr="0" forceAA="0" compatLnSpc="1">
-                        <a:prstTxWarp prst="textNoShape">
-                          <a:avLst/>
-                        </a:prstTxWarp>
-                        <a:noAutofit/>
-                      </wps:bodyPr>
-                    </wps:wsp>
-                  </a:graphicData>
-                </a:graphic>
-              </wp:anchor>
-            </w:drawing>
-          </mc:Choice>
-          <mc:Fallback>
-            <w:pict>
-              <v:oval w14:anchorId="0CF90DEF" id="Oval 18" o:spid="_x0000_s1026" style="position:absolute;margin-left:18.7pt;margin-top:74.8pt;width:40.1pt;height:6.15pt;z-index:251671552;visibility:visible;mso-wrap-style:square;mso-wrap-distance-left:9pt;mso-wrap-distance-top:0;mso-wrap-distance-right:9pt;mso-wrap-distance-bottom:0;mso-position-horizontal:absolute;mso-position-horizontal-relative:text;mso-position-vertical:absolute;mso-position-vertical-relative:text;v-text-anchor:middle" o:gfxdata="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" filled="f" strokecolor="red">
-                <v:shadow on="t" color="black" opacity="22937f" origin=",.5" offset="0,.63889mm"/>
-              </v:oval>
-            </w:pict>
-          </mc:Fallback>
-        </mc:AlternateContent>
+        <w:pict>
+          <v:oval id="Oval 18" o:spid="_x0000_s1034" style="position:absolute;margin-left:18.7pt;margin-top:74.8pt;width:40.1pt;height:6.15pt;z-index:251671552;visibility:visible;mso-wrap-style:square;mso-wrap-distance-left:9pt;mso-wrap-distance-top:0;mso-wrap-distance-right:9pt;mso-wrap-distance-bottom:0;mso-position-horizontal:absolute;mso-position-horizontal-relative:text;mso-position-vertical:absolute;mso-position-vertical-relative:text;v-text-anchor:middle" o:gfxdata="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" filled="f" strokecolor="red">
+            <v:shadow on="t" opacity="22937f" origin=",.5" offset="0,23000emu"/>
+          </v:oval>
+        </w:pict>
       </w:r>
       <w:r>
         <w:rPr>
@@ -929,148 +788,50 @@
           <w:noProof/>
           <w:sz w:val="22"/>
         </w:rPr>
-        <mc:AlternateContent>
-          <mc:Choice Requires="wps">
-            <w:drawing>
-              <wp:anchor distT="0" distB="0" distL="114300" distR="114300" simplePos="0" relativeHeight="251669504" behindDoc="0" locked="0" layoutInCell="1" allowOverlap="1">
-                <wp:simplePos x="0" y="0"/>
-                <wp:positionH relativeFrom="column">
-                  <wp:posOffset>1060033</wp:posOffset>
-                </wp:positionH>
-                <wp:positionV relativeFrom="paragraph">
-                  <wp:posOffset>533233</wp:posOffset>
-                </wp:positionV>
-                <wp:extent cx="1585196" cy="222068"/>
-                <wp:effectExtent l="0" t="0" r="15240" b="6985"/>
-                <wp:wrapNone/>
-                <wp:docPr id="16" name="Text Box 16"/>
-                <wp:cNvGraphicFramePr/>
-                <a:graphic xmlns:a="http://schemas.openxmlformats.org/drawingml/2006/main">
-                  <a:graphicData uri="http://schemas.microsoft.com/office/word/2010/wordprocessingShape">
-                    <wps:wsp>
-                      <wps:cNvSpPr txBox="1"/>
-                      <wps:spPr>
-                        <a:xfrm>
-                          <a:off x="0" y="0"/>
-                          <a:ext cx="1585196" cy="222068"/>
-                        </a:xfrm>
-                        <a:prstGeom prst="rect">
-                          <a:avLst/>
-                        </a:prstGeom>
-                        <a:solidFill>
-                          <a:schemeClr val="lt1"/>
-                        </a:solidFill>
-                        <a:ln w="6350">
-                          <a:solidFill>
-                            <a:prstClr val="black"/>
-                          </a:solidFill>
-                        </a:ln>
-                      </wps:spPr>
-                      <wps:txbx>
-                        <w:txbxContent>
-                          <w:p>
-                            <w:pPr>
-                              <w:rPr>
-                                <w:sz w:val="16"/>
-                                <w:szCs w:val="16"/>
-                              </w:rPr>
-                            </w:pPr>
-                            <w:r>
-                              <w:rPr>
-                                <w:sz w:val="16"/>
-                                <w:szCs w:val="16"/>
-                              </w:rPr>
-                              <w:t xml:space="preserve">Highest Scoring </w:t>
-                            </w:r>
-                            <w:r>
-                              <w:rPr>
-                                <w:sz w:val="16"/>
-                                <w:szCs w:val="16"/>
-                              </w:rPr>
-                              <w:t>H</w:t>
-                            </w:r>
-                            <w:r>
-                              <w:rPr>
-                                <w:sz w:val="16"/>
-                                <w:szCs w:val="16"/>
-                              </w:rPr>
-                              <w:t>it</w:t>
-                            </w:r>
-                            <w:r>
-                              <w:rPr>
-                                <w:sz w:val="16"/>
-                                <w:szCs w:val="16"/>
-                              </w:rPr>
-                              <w:t xml:space="preserve"> in database</w:t>
-                            </w:r>
-                          </w:p>
-                        </w:txbxContent>
-                      </wps:txbx>
-                      <wps:bodyPr rot="0" spcFirstLastPara="0" vertOverflow="overflow" horzOverflow="overflow" vert="horz" wrap="square" lIns="91440" tIns="45720" rIns="91440" bIns="45720" numCol="1" spcCol="0" rtlCol="0" fromWordArt="0" anchor="t" anchorCtr="0" forceAA="0" compatLnSpc="1">
-                        <a:prstTxWarp prst="textNoShape">
-                          <a:avLst/>
-                        </a:prstTxWarp>
-                        <a:noAutofit/>
-                      </wps:bodyPr>
-                    </wps:wsp>
-                  </a:graphicData>
-                </a:graphic>
-                <wp14:sizeRelH relativeFrom="margin">
-                  <wp14:pctWidth>0</wp14:pctWidth>
-                </wp14:sizeRelH>
-                <wp14:sizeRelV relativeFrom="margin">
-                  <wp14:pctHeight>0</wp14:pctHeight>
-                </wp14:sizeRelV>
-              </wp:anchor>
-            </w:drawing>
-          </mc:Choice>
-          <mc:Fallback>
-            <w:pict>
-              <v:shape id="Text Box 16" o:spid="_x0000_s1029" type="#_x0000_t202" style="position:absolute;margin-left:83.45pt;margin-top:42pt;width:124.8pt;height:17.5pt;z-index:251669504;visibility:visible;mso-wrap-style:square;mso-width-percent:0;mso-height-percent:0;mso-wrap-distance-left:9pt;mso-wrap-distance-top:0;mso-wrap-distance-right:9pt;mso-wrap-distance-bottom:0;mso-position-horizontal:absolute;mso-position-horizontal-relative:text;mso-position-vertical:absolute;mso-position-vertical-relative:text;mso-width-percent:0;mso-height-percent:0;mso-width-relative:margin;mso-height-relative:margin;v-text-anchor:top" o:gfxdata="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" fillcolor="white [3201]" strokeweight=".5pt">
-                <v:textbox>
-                  <w:txbxContent>
-                    <w:p>
-                      <w:pPr>
-                        <w:rPr>
-                          <w:sz w:val="16"/>
-                          <w:szCs w:val="16"/>
-                        </w:rPr>
-                      </w:pPr>
-                      <w:r>
-                        <w:rPr>
-                          <w:sz w:val="16"/>
-                          <w:szCs w:val="16"/>
-                        </w:rPr>
-                        <w:t xml:space="preserve">Highest Scoring </w:t>
-                      </w:r>
-                      <w:r>
-                        <w:rPr>
-                          <w:sz w:val="16"/>
-                          <w:szCs w:val="16"/>
-                        </w:rPr>
-                        <w:t>H</w:t>
-                      </w:r>
-                      <w:r>
-                        <w:rPr>
-                          <w:sz w:val="16"/>
-                          <w:szCs w:val="16"/>
-                        </w:rPr>
-                        <w:t>it</w:t>
-                      </w:r>
-                      <w:r>
-                        <w:rPr>
-                          <w:sz w:val="16"/>
-                          <w:szCs w:val="16"/>
-                        </w:rPr>
-                        <w:t xml:space="preserve"> in database</w:t>
-                      </w:r>
-                    </w:p>
-                  </w:txbxContent>
-                </v:textbox>
-              </v:shape>
-            </w:pict>
-          </mc:Fallback>
-        </mc:AlternateContent>
+        <w:pict>
+          <v:shape id="Text Box 16" o:spid="_x0000_s1029" type="#_x0000_t202" style="position:absolute;margin-left:83.45pt;margin-top:42pt;width:124.8pt;height:17.5pt;z-index:251669504;visibility:visible;mso-wrap-style:square;mso-width-percent:0;mso-height-percent:0;mso-wrap-distance-left:9pt;mso-wrap-distance-top:0;mso-wrap-distance-right:9pt;mso-wrap-distance-bottom:0;mso-position-horizontal:absolute;mso-position-horizontal-relative:text;mso-position-vertical:absolute;mso-position-vertical-relative:text;mso-width-percent:0;mso-height-percent:0;mso-width-relative:margin;mso-height-relative:margin;v-text-anchor:top" o:gfxdata="" fillcolor="white [3201]" strokeweight=".5pt">
+            <v:textbox>
+              <w:txbxContent>
+                <w:p>
+                  <w:pPr>
+                    <w:rPr>
+                      <w:sz w:val="16"/>
+                      <w:szCs w:val="16"/>
+                    </w:rPr>
+                  </w:pPr>
+                  <w:r>
+                    <w:rPr>
+                      <w:sz w:val="16"/>
+                      <w:szCs w:val="16"/>
+                    </w:rPr>
+                    <w:t xml:space="preserve">Highest Scoring </w:t>
+                  </w:r>
+                  <w:r>
+                    <w:rPr>
+                      <w:sz w:val="16"/>
+                      <w:szCs w:val="16"/>
+                    </w:rPr>
+                    <w:t>H</w:t>
+                  </w:r>
+                  <w:r>
+                    <w:rPr>
+                      <w:sz w:val="16"/>
+                      <w:szCs w:val="16"/>
+                    </w:rPr>
+                    <w:t>it</w:t>
+                  </w:r>
+                  <w:r>
+                    <w:rPr>
+                      <w:sz w:val="16"/>
+                      <w:szCs w:val="16"/>
+                    </w:rPr>
+                    <w:t xml:space="preserve"> in database</w:t>
+                  </w:r>
+                </w:p>
+              </w:txbxContent>
+            </v:textbox>
+          </v:shape>
+        </w:pict>
       </w:r>
       <w:r>
         <w:rPr>
@@ -1078,77 +839,12 @@
           <w:noProof/>
           <w:sz w:val="22"/>
         </w:rPr>
-        <mc:AlternateContent>
-          <mc:Choice Requires="wps">
-            <w:drawing>
-              <wp:anchor distT="0" distB="0" distL="114300" distR="114300" simplePos="0" relativeHeight="251668480" behindDoc="0" locked="0" layoutInCell="1" allowOverlap="1" wp14:anchorId="7F3E1BDD" wp14:editId="0CBFEC84">
-                <wp:simplePos x="0" y="0"/>
-                <wp:positionH relativeFrom="column">
-                  <wp:posOffset>2318295</wp:posOffset>
-                </wp:positionH>
-                <wp:positionV relativeFrom="paragraph">
-                  <wp:posOffset>1572079</wp:posOffset>
-                </wp:positionV>
-                <wp:extent cx="239486" cy="230596"/>
-                <wp:effectExtent l="38100" t="25400" r="40005" b="74295"/>
-                <wp:wrapNone/>
-                <wp:docPr id="15" name="Straight Arrow Connector 15"/>
-                <wp:cNvGraphicFramePr/>
-                <a:graphic xmlns:a="http://schemas.openxmlformats.org/drawingml/2006/main">
-                  <a:graphicData uri="http://schemas.microsoft.com/office/word/2010/wordprocessingShape">
-                    <wps:wsp>
-                      <wps:cNvCnPr/>
-                      <wps:spPr>
-                        <a:xfrm flipV="1">
-                          <a:off x="0" y="0"/>
-                          <a:ext cx="239486" cy="230596"/>
-                        </a:xfrm>
-                        <a:prstGeom prst="straightConnector1">
-                          <a:avLst/>
-                        </a:prstGeom>
-                        <a:ln>
-                          <a:solidFill>
-                            <a:srgbClr val="FF0000"/>
-                          </a:solidFill>
-                          <a:tailEnd type="triangle"/>
-                        </a:ln>
-                      </wps:spPr>
-                      <wps:style>
-                        <a:lnRef idx="2">
-                          <a:schemeClr val="accent1"/>
-                        </a:lnRef>
-                        <a:fillRef idx="0">
-                          <a:schemeClr val="accent1"/>
-                        </a:fillRef>
-                        <a:effectRef idx="1">
-                          <a:schemeClr val="accent1"/>
-                        </a:effectRef>
-                        <a:fontRef idx="minor">
-                          <a:schemeClr val="tx1"/>
-                        </a:fontRef>
-                      </wps:style>
-                      <wps:bodyPr/>
-                    </wps:wsp>
-                  </a:graphicData>
-                </a:graphic>
-                <wp14:sizeRelH relativeFrom="margin">
-                  <wp14:pctWidth>0</wp14:pctWidth>
-                </wp14:sizeRelH>
-                <wp14:sizeRelV relativeFrom="margin">
-                  <wp14:pctHeight>0</wp14:pctHeight>
-                </wp14:sizeRelV>
-              </wp:anchor>
-            </w:drawing>
-          </mc:Choice>
-          <mc:Fallback>
-            <w:pict>
-              <v:shape w14:anchorId="19B3F07B" id="Straight Arrow Connector 15" o:spid="_x0000_s1026" type="#_x0000_t32" style="position:absolute;margin-left:182.55pt;margin-top:123.8pt;width:18.85pt;height:18.15pt;flip:y;z-index:251668480;visibility:visible;mso-wrap-style:square;mso-width-percent:0;mso-height-percent:0;mso-wrap-distance-left:9pt;mso-wrap-distance-top:0;mso-wrap-distance-right:9pt;mso-wrap-distance-bottom:0;mso-position-horizontal:absolute;mso-position-horizontal-relative:text;mso-position-vertical:absolute;mso-position-vertical-relative:text;mso-width-percent:0;mso-height-percent:0;mso-width-relative:margin;mso-height-relative:margin" o:gfxdata="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" strokecolor="red" strokeweight="2pt">
-                <v:stroke endarrow="block"/>
-                <v:shadow on="t" color="black" opacity="24903f" origin=",.5" offset="0,.55556mm"/>
-              </v:shape>
-            </w:pict>
-          </mc:Fallback>
-        </mc:AlternateContent>
+        <w:pict>
+          <v:shape id="Straight Arrow Connector 15" o:spid="_x0000_s1033" type="#_x0000_t32" style="position:absolute;margin-left:182.55pt;margin-top:123.8pt;width:18.85pt;height:18.15pt;flip:y;z-index:251668480;visibility:visible;mso-wrap-style:square;mso-width-percent:0;mso-height-percent:0;mso-wrap-distance-left:9pt;mso-wrap-distance-top:0;mso-wrap-distance-right:9pt;mso-wrap-distance-bottom:0;mso-position-horizontal:absolute;mso-position-horizontal-relative:text;mso-position-vertical:absolute;mso-position-vertical-relative:text;mso-width-percent:0;mso-height-percent:0;mso-width-relative:margin;mso-height-relative:margin" o:gfxdata="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" strokecolor="red" strokeweight="2pt">
+            <v:stroke endarrow="block"/>
+            <v:shadow on="t" opacity="24903f" origin=",.5" offset="0,20000emu"/>
+          </v:shape>
+        </w:pict>
       </w:r>
       <w:r>
         <w:rPr>
@@ -1156,77 +852,12 @@
           <w:noProof/>
           <w:sz w:val="22"/>
         </w:rPr>
-        <mc:AlternateContent>
-          <mc:Choice Requires="wps">
-            <w:drawing>
-              <wp:anchor distT="0" distB="0" distL="114300" distR="114300" simplePos="0" relativeHeight="251666432" behindDoc="0" locked="0" layoutInCell="1" allowOverlap="1" wp14:anchorId="7A590C91" wp14:editId="45442138">
-                <wp:simplePos x="0" y="0"/>
-                <wp:positionH relativeFrom="column">
-                  <wp:posOffset>1186544</wp:posOffset>
-                </wp:positionH>
-                <wp:positionV relativeFrom="paragraph">
-                  <wp:posOffset>1411151</wp:posOffset>
-                </wp:positionV>
-                <wp:extent cx="239486" cy="230596"/>
-                <wp:effectExtent l="38100" t="25400" r="40005" b="74295"/>
-                <wp:wrapNone/>
-                <wp:docPr id="14" name="Straight Arrow Connector 14"/>
-                <wp:cNvGraphicFramePr/>
-                <a:graphic xmlns:a="http://schemas.openxmlformats.org/drawingml/2006/main">
-                  <a:graphicData uri="http://schemas.microsoft.com/office/word/2010/wordprocessingShape">
-                    <wps:wsp>
-                      <wps:cNvCnPr/>
-                      <wps:spPr>
-                        <a:xfrm flipV="1">
-                          <a:off x="0" y="0"/>
-                          <a:ext cx="239486" cy="230596"/>
-                        </a:xfrm>
-                        <a:prstGeom prst="straightConnector1">
-                          <a:avLst/>
-                        </a:prstGeom>
-                        <a:ln>
-                          <a:solidFill>
-                            <a:srgbClr val="FF0000"/>
-                          </a:solidFill>
-                          <a:tailEnd type="triangle"/>
-                        </a:ln>
-                      </wps:spPr>
-                      <wps:style>
-                        <a:lnRef idx="2">
-                          <a:schemeClr val="accent1"/>
-                        </a:lnRef>
-                        <a:fillRef idx="0">
-                          <a:schemeClr val="accent1"/>
-                        </a:fillRef>
-                        <a:effectRef idx="1">
-                          <a:schemeClr val="accent1"/>
-                        </a:effectRef>
-                        <a:fontRef idx="minor">
-                          <a:schemeClr val="tx1"/>
-                        </a:fontRef>
-                      </wps:style>
-                      <wps:bodyPr/>
-                    </wps:wsp>
-                  </a:graphicData>
-                </a:graphic>
-                <wp14:sizeRelH relativeFrom="margin">
-                  <wp14:pctWidth>0</wp14:pctWidth>
-                </wp14:sizeRelH>
-                <wp14:sizeRelV relativeFrom="margin">
-                  <wp14:pctHeight>0</wp14:pctHeight>
-                </wp14:sizeRelV>
-              </wp:anchor>
-            </w:drawing>
-          </mc:Choice>
-          <mc:Fallback>
-            <w:pict>
-              <v:shape w14:anchorId="6B313F5C" id="Straight Arrow Connector 14" o:spid="_x0000_s1026" type="#_x0000_t32" style="position:absolute;margin-left:93.45pt;margin-top:111.1pt;width:18.85pt;height:18.15pt;flip:y;z-index:251666432;visibility:visible;mso-wrap-style:square;mso-width-percent:0;mso-height-percent:0;mso-wrap-distance-left:9pt;mso-wrap-distance-top:0;mso-wrap-distance-right:9pt;mso-wrap-distance-bottom:0;mso-position-horizontal:absolute;mso-position-horizontal-relative:text;mso-position-vertical:absolute;mso-position-vertical-relative:text;mso-width-percent:0;mso-height-percent:0;mso-width-relative:margin;mso-height-relative:margin" o:gfxdata="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" strokecolor="red" strokeweight="2pt">
-                <v:stroke endarrow="block"/>
-                <v:shadow on="t" color="black" opacity="24903f" origin=",.5" offset="0,.55556mm"/>
-              </v:shape>
-            </w:pict>
-          </mc:Fallback>
-        </mc:AlternateContent>
+        <w:pict>
+          <v:shape id="Straight Arrow Connector 14" o:spid="_x0000_s1032" type="#_x0000_t32" style="position:absolute;margin-left:93.45pt;margin-top:111.1pt;width:18.85pt;height:18.15pt;flip:y;z-index:251666432;visibility:visible;mso-wrap-style:square;mso-width-percent:0;mso-height-percent:0;mso-wrap-distance-left:9pt;mso-wrap-distance-top:0;mso-wrap-distance-right:9pt;mso-wrap-distance-bottom:0;mso-position-horizontal:absolute;mso-position-horizontal-relative:text;mso-position-vertical:absolute;mso-position-vertical-relative:text;mso-width-percent:0;mso-height-percent:0;mso-width-relative:margin;mso-height-relative:margin" o:gfxdata="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" strokecolor="red" strokeweight="2pt">
+            <v:stroke endarrow="block"/>
+            <v:shadow on="t" opacity="24903f" origin=",.5" offset="0,20000emu"/>
+          </v:shape>
+        </w:pict>
       </w:r>
       <w:r>
         <w:rPr>
@@ -1234,77 +865,12 @@
           <w:noProof/>
           <w:sz w:val="22"/>
         </w:rPr>
-        <mc:AlternateContent>
-          <mc:Choice Requires="wps">
-            <w:drawing>
-              <wp:anchor distT="0" distB="0" distL="114300" distR="114300" simplePos="0" relativeHeight="251662336" behindDoc="0" locked="0" layoutInCell="1" allowOverlap="1">
-                <wp:simplePos x="0" y="0"/>
-                <wp:positionH relativeFrom="column">
-                  <wp:posOffset>690154</wp:posOffset>
-                </wp:positionH>
-                <wp:positionV relativeFrom="paragraph">
-                  <wp:posOffset>640443</wp:posOffset>
-                </wp:positionV>
-                <wp:extent cx="361406" cy="21771"/>
-                <wp:effectExtent l="50800" t="63500" r="0" b="92710"/>
-                <wp:wrapNone/>
-                <wp:docPr id="12" name="Straight Arrow Connector 12"/>
-                <wp:cNvGraphicFramePr/>
-                <a:graphic xmlns:a="http://schemas.openxmlformats.org/drawingml/2006/main">
-                  <a:graphicData uri="http://schemas.microsoft.com/office/word/2010/wordprocessingShape">
-                    <wps:wsp>
-                      <wps:cNvCnPr/>
-                      <wps:spPr>
-                        <a:xfrm flipV="1">
-                          <a:off x="0" y="0"/>
-                          <a:ext cx="361406" cy="21771"/>
-                        </a:xfrm>
-                        <a:prstGeom prst="straightConnector1">
-                          <a:avLst/>
-                        </a:prstGeom>
-                        <a:ln>
-                          <a:solidFill>
-                            <a:srgbClr val="FF0000"/>
-                          </a:solidFill>
-                          <a:tailEnd type="triangle"/>
-                        </a:ln>
-                      </wps:spPr>
-                      <wps:style>
-                        <a:lnRef idx="2">
-                          <a:schemeClr val="accent1"/>
-                        </a:lnRef>
-                        <a:fillRef idx="0">
-                          <a:schemeClr val="accent1"/>
-                        </a:fillRef>
-                        <a:effectRef idx="1">
-                          <a:schemeClr val="accent1"/>
-                        </a:effectRef>
-                        <a:fontRef idx="minor">
-                          <a:schemeClr val="tx1"/>
-                        </a:fontRef>
-                      </wps:style>
-                      <wps:bodyPr/>
-                    </wps:wsp>
-                  </a:graphicData>
-                </a:graphic>
-                <wp14:sizeRelH relativeFrom="margin">
-                  <wp14:pctWidth>0</wp14:pctWidth>
-                </wp14:sizeRelH>
-                <wp14:sizeRelV relativeFrom="margin">
-                  <wp14:pctHeight>0</wp14:pctHeight>
-                </wp14:sizeRelV>
-              </wp:anchor>
-            </w:drawing>
-          </mc:Choice>
-          <mc:Fallback>
-            <w:pict>
-              <v:shape w14:anchorId="353CFA0D" id="Straight Arrow Connector 12" o:spid="_x0000_s1026" type="#_x0000_t32" style="position:absolute;margin-left:54.35pt;margin-top:50.45pt;width:28.45pt;height:1.7pt;flip:y;z-index:251662336;visibility:visible;mso-wrap-style:square;mso-width-percent:0;mso-height-percent:0;mso-wrap-distance-left:9pt;mso-wrap-distance-top:0;mso-wrap-distance-right:9pt;mso-wrap-distance-bottom:0;mso-position-horizontal:absolute;mso-position-horizontal-relative:text;mso-position-vertical:absolute;mso-position-vertical-relative:text;mso-width-percent:0;mso-height-percent:0;mso-width-relative:margin;mso-height-relative:margin" o:gfxdata="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" strokecolor="red" strokeweight="2pt">
-                <v:stroke endarrow="block"/>
-                <v:shadow on="t" color="black" opacity="24903f" origin=",.5" offset="0,.55556mm"/>
-              </v:shape>
-            </w:pict>
-          </mc:Fallback>
-        </mc:AlternateContent>
+        <w:pict>
+          <v:shape id="Straight Arrow Connector 12" o:spid="_x0000_s1031" type="#_x0000_t32" style="position:absolute;margin-left:54.35pt;margin-top:50.45pt;width:28.45pt;height:1.7pt;flip:y;z-index:251662336;visibility:visible;mso-wrap-style:square;mso-width-percent:0;mso-height-percent:0;mso-wrap-distance-left:9pt;mso-wrap-distance-top:0;mso-wrap-distance-right:9pt;mso-wrap-distance-bottom:0;mso-position-horizontal:absolute;mso-position-horizontal-relative:text;mso-position-vertical:absolute;mso-position-vertical-relative:text;mso-width-percent:0;mso-height-percent:0;mso-width-relative:margin;mso-height-relative:margin" o:gfxdata="" strokecolor="red" strokeweight="2pt">
+            <v:stroke endarrow="block"/>
+            <v:shadow on="t" opacity="24903f" origin=",.5" offset="0,20000emu"/>
+          </v:shape>
+        </w:pict>
       </w:r>
       <w:r>
         <w:rPr>
@@ -1312,75 +878,11 @@
           <w:noProof/>
           <w:sz w:val="22"/>
         </w:rPr>
-        <mc:AlternateContent>
-          <mc:Choice Requires="wps">
-            <w:drawing>
-              <wp:anchor distT="0" distB="0" distL="114300" distR="114300" simplePos="0" relativeHeight="251659264" behindDoc="0" locked="0" layoutInCell="1" allowOverlap="1">
-                <wp:simplePos x="0" y="0"/>
-                <wp:positionH relativeFrom="column">
-                  <wp:posOffset>145869</wp:posOffset>
-                </wp:positionH>
-                <wp:positionV relativeFrom="paragraph">
-                  <wp:posOffset>627380</wp:posOffset>
-                </wp:positionV>
-                <wp:extent cx="509451" cy="78377"/>
-                <wp:effectExtent l="50800" t="25400" r="11430" b="74295"/>
-                <wp:wrapNone/>
-                <wp:docPr id="10" name="Oval 10"/>
-                <wp:cNvGraphicFramePr/>
-                <a:graphic xmlns:a="http://schemas.openxmlformats.org/drawingml/2006/main">
-                  <a:graphicData uri="http://schemas.microsoft.com/office/word/2010/wordprocessingShape">
-                    <wps:wsp>
-                      <wps:cNvSpPr/>
-                      <wps:spPr>
-                        <a:xfrm>
-                          <a:off x="0" y="0"/>
-                          <a:ext cx="509451" cy="78377"/>
-                        </a:xfrm>
-                        <a:prstGeom prst="ellipse">
-                          <a:avLst/>
-                        </a:prstGeom>
-                        <a:noFill/>
-                        <a:ln>
-                          <a:solidFill>
-                            <a:srgbClr val="FF0000"/>
-                          </a:solidFill>
-                        </a:ln>
-                      </wps:spPr>
-                      <wps:style>
-                        <a:lnRef idx="1">
-                          <a:schemeClr val="accent1"/>
-                        </a:lnRef>
-                        <a:fillRef idx="3">
-                          <a:schemeClr val="accent1"/>
-                        </a:fillRef>
-                        <a:effectRef idx="2">
-                          <a:schemeClr val="accent1"/>
-                        </a:effectRef>
-                        <a:fontRef idx="minor">
-                          <a:schemeClr val="lt1"/>
-                        </a:fontRef>
-                      </wps:style>
-                      <wps:bodyPr rot="0" spcFirstLastPara="0" vertOverflow="overflow" horzOverflow="overflow" vert="horz" wrap="square" lIns="91440" tIns="45720" rIns="91440" bIns="45720" numCol="1" spcCol="0" rtlCol="0" fromWordArt="0" anchor="ctr" anchorCtr="0" forceAA="0" compatLnSpc="1">
-                        <a:prstTxWarp prst="textNoShape">
-                          <a:avLst/>
-                        </a:prstTxWarp>
-                        <a:noAutofit/>
-                      </wps:bodyPr>
-                    </wps:wsp>
-                  </a:graphicData>
-                </a:graphic>
-              </wp:anchor>
-            </w:drawing>
-          </mc:Choice>
-          <mc:Fallback>
-            <w:pict>
-              <v:oval w14:anchorId="749B1B59" id="Oval 10" o:spid="_x0000_s1026" style="position:absolute;margin-left:11.5pt;margin-top:49.4pt;width:40.1pt;height:6.15pt;z-index:251659264;visibility:visible;mso-wrap-style:square;mso-wrap-distance-left:9pt;mso-wrap-distance-top:0;mso-wrap-distance-right:9pt;mso-wrap-distance-bottom:0;mso-position-horizontal:absolute;mso-position-horizontal-relative:text;mso-position-vertical:absolute;mso-position-vertical-relative:text;v-text-anchor:middle" o:gfxdata="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" filled="f" strokecolor="red">
-                <v:shadow on="t" color="black" opacity="22937f" origin=",.5" offset="0,.63889mm"/>
-              </v:oval>
-            </w:pict>
-          </mc:Fallback>
-        </mc:AlternateContent>
+        <w:pict>
+          <v:oval id="Oval 10" o:spid="_x0000_s1030" style="position:absolute;margin-left:11.5pt;margin-top:49.4pt;width:40.1pt;height:6.15pt;z-index:251659264;visibility:visible;mso-wrap-style:square;mso-wrap-distance-left:9pt;mso-wrap-distance-top:0;mso-wrap-distance-right:9pt;mso-wrap-distance-bottom:0;mso-position-horizontal:absolute;mso-position-horizontal-relative:text;mso-position-vertical:absolute;mso-position-vertical-relative:text;v-text-anchor:middle" o:gfxdata="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" filled="f" strokecolor="red">
+            <v:shadow on="t" opacity="22937f" origin=",.5" offset="0,23000emu"/>
+          </v:oval>
+        </w:pict>
       </w:r>
       <w:r>
         <w:rPr>
@@ -1432,12 +934,6 @@
                 </pic:pic>
               </a:graphicData>
             </a:graphic>
-            <wp14:sizeRelH relativeFrom="margin">
-              <wp14:pctWidth>0</wp14:pctWidth>
-            </wp14:sizeRelH>
-            <wp14:sizeRelV relativeFrom="margin">
-              <wp14:pctHeight>0</wp14:pctHeight>
-            </wp14:sizeRelV>
           </wp:anchor>
         </w:drawing>
       </w:r>
@@ -1451,7 +947,6 @@
           <w:rFonts w:ascii="Times New Roman" w:hAnsi="Times New Roman"/>
           <w:sz w:val="22"/>
         </w:rPr>
-        <w:lastRenderedPageBreak/>
         <w:t xml:space="preserve">3.2.1 </w:t>
       </w:r>
       <w:r>
@@ -1472,8 +967,19 @@
           <w:rFonts w:ascii="Times New Roman" w:hAnsi="Times New Roman"/>
           <w:sz w:val="22"/>
         </w:rPr>
-        <w:t>–outfmt</w:t>
-      </w:r>
+        <w:t>–</w:t>
+      </w:r>
+      <w:proofErr w:type="spellStart"/>
+      <w:proofErr w:type="gramStart"/>
+      <w:r>
+        <w:rPr>
+          <w:rFonts w:ascii="Times New Roman" w:hAnsi="Times New Roman"/>
+          <w:sz w:val="22"/>
+        </w:rPr>
+        <w:t>outfmt</w:t>
+      </w:r>
+      <w:proofErr w:type="spellEnd"/>
+      <w:proofErr w:type="gramEnd"/>
       <w:r>
         <w:rPr>
           <w:rFonts w:ascii="Times New Roman" w:hAnsi="Times New Roman"/>
@@ -1513,8 +1019,17 @@
           <w:sz w:val="22"/>
         </w:rPr>
         <w:tab/>
-        <w:t>-query</w:t>
-      </w:r>
+        <w:t>-</w:t>
+      </w:r>
+      <w:proofErr w:type="gramStart"/>
+      <w:r>
+        <w:rPr>
+          <w:rFonts w:ascii="Times New Roman" w:hAnsi="Times New Roman"/>
+          <w:sz w:val="22"/>
+        </w:rPr>
+        <w:t>query</w:t>
+      </w:r>
+      <w:proofErr w:type="gramEnd"/>
       <w:r>
         <w:rPr>
           <w:rFonts w:ascii="Times New Roman" w:hAnsi="Times New Roman"/>
@@ -1541,8 +1056,17 @@
           <w:rFonts w:ascii="Times New Roman" w:hAnsi="Times New Roman"/>
           <w:sz w:val="22"/>
         </w:rPr>
-        <w:t>-db</w:t>
-      </w:r>
+        <w:t>-</w:t>
+      </w:r>
+      <w:proofErr w:type="gramStart"/>
+      <w:r>
+        <w:rPr>
+          <w:rFonts w:ascii="Times New Roman" w:hAnsi="Times New Roman"/>
+          <w:sz w:val="22"/>
+        </w:rPr>
+        <w:t>db</w:t>
+      </w:r>
+      <w:proofErr w:type="gramEnd"/>
       <w:r>
         <w:rPr>
           <w:rFonts w:ascii="Times New Roman" w:hAnsi="Times New Roman"/>
@@ -1569,8 +1093,17 @@
           <w:rFonts w:ascii="Times New Roman" w:hAnsi="Times New Roman"/>
           <w:sz w:val="22"/>
         </w:rPr>
-        <w:t>-out</w:t>
-      </w:r>
+        <w:t>-</w:t>
+      </w:r>
+      <w:proofErr w:type="gramStart"/>
+      <w:r>
+        <w:rPr>
+          <w:rFonts w:ascii="Times New Roman" w:hAnsi="Times New Roman"/>
+          <w:sz w:val="22"/>
+        </w:rPr>
+        <w:t>out</w:t>
+      </w:r>
+      <w:proofErr w:type="gramEnd"/>
       <w:r>
         <w:rPr>
           <w:rFonts w:ascii="Times New Roman" w:hAnsi="Times New Roman"/>
@@ -1606,21 +1139,39 @@
           <w:rFonts w:ascii="Times New Roman" w:hAnsi="Times New Roman"/>
           <w:sz w:val="22"/>
         </w:rPr>
-        <w:t xml:space="preserve">3.2.2 If ‘-out’ </w:t>
-      </w:r>
-      <w:r>
-        <w:rPr>
-          <w:rFonts w:ascii="Times New Roman" w:hAnsi="Times New Roman"/>
-          <w:sz w:val="22"/>
-        </w:rPr>
-        <w:t>flag is used together with the name of the output file, the output file can be found within the directory the command was run in. Otherwise, the output will be printed to the screen (standard output). In the output one can see hits and for each hit the lis</w:t>
-      </w:r>
-      <w:r>
-        <w:rPr>
-          <w:rFonts w:ascii="Times New Roman" w:hAnsi="Times New Roman"/>
-          <w:sz w:val="22"/>
-        </w:rPr>
-        <w:t>ts of high-scoring segment pairs (hsps) aligned with the query sequence aligned to the hit sequence, as well as various parameters for each of the alignments such as identities, gaps, etc.</w:t>
+        <w:t xml:space="preserve">3.2.2 </w:t>
+      </w:r>
+      <w:proofErr w:type="gramStart"/>
+      <w:r>
+        <w:rPr>
+          <w:rFonts w:ascii="Times New Roman" w:hAnsi="Times New Roman"/>
+          <w:sz w:val="22"/>
+        </w:rPr>
+        <w:t>If</w:t>
+      </w:r>
+      <w:proofErr w:type="gramEnd"/>
+      <w:r>
+        <w:rPr>
+          <w:rFonts w:ascii="Times New Roman" w:hAnsi="Times New Roman"/>
+          <w:sz w:val="22"/>
+        </w:rPr>
+        <w:t xml:space="preserve"> ‘-out’ flag is used together with the name of the output file, the output file can be found within the directory the command was run in. Otherwise, the output will be printed to the screen (standard output). In the output one can see hits and for each hit the lists of high-scoring segment pairs (</w:t>
+      </w:r>
+      <w:proofErr w:type="spellStart"/>
+      <w:r>
+        <w:rPr>
+          <w:rFonts w:ascii="Times New Roman" w:hAnsi="Times New Roman"/>
+          <w:sz w:val="22"/>
+        </w:rPr>
+        <w:t>hsps</w:t>
+      </w:r>
+      <w:proofErr w:type="spellEnd"/>
+      <w:r>
+        <w:rPr>
+          <w:rFonts w:ascii="Times New Roman" w:hAnsi="Times New Roman"/>
+          <w:sz w:val="22"/>
+        </w:rPr>
+        <w:t>) aligned with the query sequence aligned to the hit sequence, as well as various parameters for each of the alignments such as identities, gaps, etc.</w:t>
       </w:r>
     </w:p>
     <w:p>
@@ -1706,14 +1257,55 @@
           <w:rFonts w:ascii="Times New Roman" w:hAnsi="Times New Roman"/>
           <w:sz w:val="22"/>
         </w:rPr>
-        <w:t>a. First, it builds an iterator storing all blas</w:t>
-      </w:r>
-      <w:r>
-        <w:rPr>
-          <w:rFonts w:ascii="Times New Roman" w:hAnsi="Times New Roman"/>
-          <w:sz w:val="22"/>
-        </w:rPr>
-        <w:t>t record. For every element in the iterator, it contains the description of the sequence and the alignments result. Then it takes the 0 indexed (first) element of the list of high scoring pairs (hsps) of the alignments.</w:t>
+        <w:t xml:space="preserve">a. First, it builds an </w:t>
+      </w:r>
+      <w:proofErr w:type="spellStart"/>
+      <w:r>
+        <w:rPr>
+          <w:rFonts w:ascii="Times New Roman" w:hAnsi="Times New Roman"/>
+          <w:sz w:val="22"/>
+        </w:rPr>
+        <w:t>iterator</w:t>
+      </w:r>
+      <w:proofErr w:type="spellEnd"/>
+      <w:r>
+        <w:rPr>
+          <w:rFonts w:ascii="Times New Roman" w:hAnsi="Times New Roman"/>
+          <w:sz w:val="22"/>
+        </w:rPr>
+        <w:t xml:space="preserve"> storing all blast record. For every element in the </w:t>
+      </w:r>
+      <w:proofErr w:type="spellStart"/>
+      <w:r>
+        <w:rPr>
+          <w:rFonts w:ascii="Times New Roman" w:hAnsi="Times New Roman"/>
+          <w:sz w:val="22"/>
+        </w:rPr>
+        <w:t>iterator</w:t>
+      </w:r>
+      <w:proofErr w:type="spellEnd"/>
+      <w:r>
+        <w:rPr>
+          <w:rFonts w:ascii="Times New Roman" w:hAnsi="Times New Roman"/>
+          <w:sz w:val="22"/>
+        </w:rPr>
+        <w:t>, it contains the description of the sequence and the alignments result. Then it takes the 0 indexed (first) element of the list of high scoring pairs (</w:t>
+      </w:r>
+      <w:proofErr w:type="spellStart"/>
+      <w:r>
+        <w:rPr>
+          <w:rFonts w:ascii="Times New Roman" w:hAnsi="Times New Roman"/>
+          <w:sz w:val="22"/>
+        </w:rPr>
+        <w:t>hsps</w:t>
+      </w:r>
+      <w:proofErr w:type="spellEnd"/>
+      <w:r>
+        <w:rPr>
+          <w:rFonts w:ascii="Times New Roman" w:hAnsi="Times New Roman"/>
+          <w:sz w:val="22"/>
+        </w:rPr>
+        <w:t>) of the alignments.</w:t>
       </w:r>
     </w:p>
     <w:p>
@@ -1730,43 +1322,89 @@
           <w:rFonts w:ascii="Times New Roman" w:hAnsi="Times New Roman"/>
           <w:sz w:val="22"/>
         </w:rPr>
-        <w:t>→ print alignment.hsps [0].sbjct</w:t>
-      </w:r>
-    </w:p>
-    <w:p>
-      <w:pPr>
-        <w:rPr>
-          <w:rFonts w:ascii="Times New Roman" w:eastAsia="Times New Roman" w:hAnsi="Times New Roman" w:cs="Times New Roman"/>
-          <w:lang w:eastAsia="zh-CN"/>
-        </w:rPr>
-      </w:pPr>
-    </w:p>
-    <w:p>
-      <w:pPr>
-        <w:rPr>
-          <w:rFonts w:ascii="Times New Roman" w:eastAsia="Times New Roman" w:hAnsi="Times New Roman" w:cs="Times New Roman"/>
-          <w:lang w:eastAsia="zh-CN"/>
-        </w:rPr>
-      </w:pPr>
-      <w:r>
-        <w:rPr>
-          <w:rFonts w:ascii="Times New Roman" w:eastAsia="Times New Roman" w:hAnsi="Times New Roman" w:cs="Times New Roman"/>
-          <w:color w:val="000000"/>
-          <w:sz w:val="22"/>
-          <w:szCs w:val="22"/>
-          <w:lang w:eastAsia="zh-CN"/>
-        </w:rPr>
-        <w:t>R</w:t>
-      </w:r>
-      <w:r>
-        <w:rPr>
-          <w:rFonts w:ascii="Times New Roman" w:eastAsia="Times New Roman" w:hAnsi="Times New Roman" w:cs="Times New Roman"/>
-          <w:color w:val="000000"/>
-          <w:sz w:val="22"/>
-          <w:szCs w:val="22"/>
-          <w:lang w:eastAsia="zh-CN"/>
-        </w:rPr>
-        <w:t>ef: biopython documentation</w:t>
+        <w:t xml:space="preserve">→ print </w:t>
+      </w:r>
+      <w:proofErr w:type="spellStart"/>
+      <w:r>
+        <w:rPr>
+          <w:rFonts w:ascii="Times New Roman" w:hAnsi="Times New Roman"/>
+          <w:sz w:val="22"/>
+        </w:rPr>
+        <w:t>alignment.hsps</w:t>
+      </w:r>
+      <w:proofErr w:type="spellEnd"/>
+      <w:r>
+        <w:rPr>
+          <w:rFonts w:ascii="Times New Roman" w:hAnsi="Times New Roman"/>
+          <w:sz w:val="22"/>
+        </w:rPr>
+        <w:t xml:space="preserve"> [0]</w:t>
+      </w:r>
+      <w:proofErr w:type="gramStart"/>
+      <w:r>
+        <w:rPr>
+          <w:rFonts w:ascii="Times New Roman" w:hAnsi="Times New Roman"/>
+          <w:sz w:val="22"/>
+        </w:rPr>
+        <w:t>.</w:t>
+      </w:r>
+      <w:proofErr w:type="spellStart"/>
+      <w:r>
+        <w:rPr>
+          <w:rFonts w:ascii="Times New Roman" w:hAnsi="Times New Roman"/>
+          <w:sz w:val="22"/>
+        </w:rPr>
+        <w:t>sbjct</w:t>
+      </w:r>
+      <w:proofErr w:type="spellEnd"/>
+      <w:proofErr w:type="gramEnd"/>
+    </w:p>
+    <w:p>
+      <w:pPr>
+        <w:rPr>
+          <w:rFonts w:ascii="Times New Roman" w:eastAsia="Times New Roman" w:hAnsi="Times New Roman" w:cs="Times New Roman"/>
+          <w:lang w:eastAsia="zh-CN"/>
+        </w:rPr>
+      </w:pPr>
+    </w:p>
+    <w:p>
+      <w:pPr>
+        <w:rPr>
+          <w:rFonts w:ascii="Times New Roman" w:eastAsia="Times New Roman" w:hAnsi="Times New Roman" w:cs="Times New Roman"/>
+          <w:lang w:eastAsia="zh-CN"/>
+        </w:rPr>
+      </w:pPr>
+      <w:r>
+        <w:rPr>
+          <w:rFonts w:ascii="Times New Roman" w:eastAsia="Times New Roman" w:hAnsi="Times New Roman" w:cs="Times New Roman"/>
+          <w:color w:val="000000"/>
+          <w:sz w:val="22"/>
+          <w:szCs w:val="22"/>
+          <w:lang w:eastAsia="zh-CN"/>
+        </w:rPr>
+        <w:t xml:space="preserve">Ref: </w:t>
+      </w:r>
+      <w:proofErr w:type="spellStart"/>
+      <w:r>
+        <w:rPr>
+          <w:rFonts w:ascii="Times New Roman" w:eastAsia="Times New Roman" w:hAnsi="Times New Roman" w:cs="Times New Roman"/>
+          <w:color w:val="000000"/>
+          <w:sz w:val="22"/>
+          <w:szCs w:val="22"/>
+          <w:lang w:eastAsia="zh-CN"/>
+        </w:rPr>
+        <w:t>biopython</w:t>
+      </w:r>
+      <w:proofErr w:type="spellEnd"/>
+      <w:r>
+        <w:rPr>
+          <w:rFonts w:ascii="Times New Roman" w:eastAsia="Times New Roman" w:hAnsi="Times New Roman" w:cs="Times New Roman"/>
+          <w:color w:val="000000"/>
+          <w:sz w:val="22"/>
+          <w:szCs w:val="22"/>
+          <w:lang w:eastAsia="zh-CN"/>
+        </w:rPr>
+        <w:t xml:space="preserve"> documentation</w:t>
       </w:r>
     </w:p>
     <w:p>
@@ -1802,17 +1440,29 @@
           <w:szCs w:val="22"/>
           <w:lang w:eastAsia="zh-CN"/>
         </w:rPr>
-        <w:t>b. BLAST record corresponds to results of a BLAST run for a single query sequence. If multiple query sequences are used, the output file will contain multiple records. In this case, only one query sequence was used (16S rRNA),</w:t>
-      </w:r>
-      <w:r>
-        <w:rPr>
-          <w:rFonts w:ascii="Times New Roman" w:eastAsia="Times New Roman" w:hAnsi="Times New Roman" w:cs="Times New Roman"/>
-          <w:color w:val="000000"/>
-          <w:sz w:val="22"/>
-          <w:szCs w:val="22"/>
-          <w:lang w:eastAsia="zh-CN"/>
-        </w:rPr>
-        <w:t xml:space="preserve"> hence the output file will be parsed into a single BLAST record object. A BLAST record object contains all the information of a BLAST run, including information about the program, query sequence, database, as well as the alignments.</w:t>
+        <w:t xml:space="preserve">b. BLAST record corresponds to results of a BLAST run for a single query sequence. If multiple query sequences are used, the output file will contain multiple records. In this case, only one query sequence was used (16S </w:t>
+      </w:r>
+      <w:proofErr w:type="spellStart"/>
+      <w:r>
+        <w:rPr>
+          <w:rFonts w:ascii="Times New Roman" w:eastAsia="Times New Roman" w:hAnsi="Times New Roman" w:cs="Times New Roman"/>
+          <w:color w:val="000000"/>
+          <w:sz w:val="22"/>
+          <w:szCs w:val="22"/>
+          <w:lang w:eastAsia="zh-CN"/>
+        </w:rPr>
+        <w:t>rRNA</w:t>
+      </w:r>
+      <w:proofErr w:type="spellEnd"/>
+      <w:r>
+        <w:rPr>
+          <w:rFonts w:ascii="Times New Roman" w:eastAsia="Times New Roman" w:hAnsi="Times New Roman" w:cs="Times New Roman"/>
+          <w:color w:val="000000"/>
+          <w:sz w:val="22"/>
+          <w:szCs w:val="22"/>
+          <w:lang w:eastAsia="zh-CN"/>
+        </w:rPr>
+        <w:t>), hence the output file will be parsed into a single BLAST record object. A BLAST record object contains all the information of a BLAST run, including information about the program, query sequence, database, as well as the alignments.</w:t>
       </w:r>
     </w:p>
     <w:p>
@@ -1848,17 +1498,7 @@
           <w:szCs w:val="22"/>
           <w:lang w:eastAsia="zh-CN"/>
         </w:rPr>
-        <w:t xml:space="preserve">c. BLAST XML output </w:t>
-      </w:r>
-      <w:r>
-        <w:rPr>
-          <w:rFonts w:ascii="Times New Roman" w:eastAsia="Times New Roman" w:hAnsi="Times New Roman" w:cs="Times New Roman"/>
-          <w:color w:val="000000"/>
-          <w:sz w:val="22"/>
-          <w:szCs w:val="22"/>
-          <w:lang w:eastAsia="zh-CN"/>
-        </w:rPr>
-        <w:t xml:space="preserve">is an assorted list of alignments. </w:t>
+        <w:t xml:space="preserve">c. BLAST XML output is an assorted list of alignments. </w:t>
       </w:r>
       <w:r>
         <w:rPr>
@@ -1868,7 +1508,29 @@
           <w:szCs w:val="22"/>
           <w:lang w:eastAsia="zh-CN"/>
         </w:rPr>
-        <w:t>It assumes that the first hsp is the single best BLAST result.</w:t>
+        <w:t xml:space="preserve">It assumes that the first </w:t>
+      </w:r>
+      <w:proofErr w:type="spellStart"/>
+      <w:r>
+        <w:rPr>
+          <w:rFonts w:ascii="Arial" w:eastAsia="Times New Roman" w:hAnsi="Arial" w:cs="Arial"/>
+          <w:color w:val="000000"/>
+          <w:sz w:val="22"/>
+          <w:szCs w:val="22"/>
+          <w:lang w:eastAsia="zh-CN"/>
+        </w:rPr>
+        <w:t>hsp</w:t>
+      </w:r>
+      <w:proofErr w:type="spellEnd"/>
+      <w:r>
+        <w:rPr>
+          <w:rFonts w:ascii="Arial" w:eastAsia="Times New Roman" w:hAnsi="Arial" w:cs="Arial"/>
+          <w:color w:val="000000"/>
+          <w:sz w:val="22"/>
+          <w:szCs w:val="22"/>
+          <w:lang w:eastAsia="zh-CN"/>
+        </w:rPr>
+        <w:t xml:space="preserve"> is the single best BLAST result.</w:t>
       </w:r>
     </w:p>
     <w:p>
@@ -1922,7 +1584,29 @@
           <w:szCs w:val="22"/>
           <w:lang w:eastAsia="zh-CN"/>
         </w:rPr>
-        <w:t>d. The script prints the first hit in the blast in fasta format, including the name of the hit and its aligned sequence.</w:t>
+        <w:t xml:space="preserve">d. The script prints the first hit in the blast in </w:t>
+      </w:r>
+      <w:proofErr w:type="spellStart"/>
+      <w:r>
+        <w:rPr>
+          <w:rFonts w:ascii="Times New Roman" w:eastAsia="Times New Roman" w:hAnsi="Times New Roman" w:cs="Times New Roman"/>
+          <w:color w:val="000000"/>
+          <w:sz w:val="22"/>
+          <w:szCs w:val="22"/>
+          <w:lang w:eastAsia="zh-CN"/>
+        </w:rPr>
+        <w:t>fasta</w:t>
+      </w:r>
+      <w:proofErr w:type="spellEnd"/>
+      <w:r>
+        <w:rPr>
+          <w:rFonts w:ascii="Times New Roman" w:eastAsia="Times New Roman" w:hAnsi="Times New Roman" w:cs="Times New Roman"/>
+          <w:color w:val="000000"/>
+          <w:sz w:val="22"/>
+          <w:szCs w:val="22"/>
+          <w:lang w:eastAsia="zh-CN"/>
+        </w:rPr>
+        <w:t xml:space="preserve"> format, including the name of the hit and its aligned sequence.</w:t>
       </w:r>
     </w:p>
     <w:p>
@@ -1978,67 +1662,80 @@
           <w:szCs w:val="22"/>
           <w:lang w:eastAsia="zh-CN"/>
         </w:rPr>
-        <w:t xml:space="preserve">1.1 Gaps are </w:t>
-      </w:r>
-      <w:r>
-        <w:rPr>
-          <w:rFonts w:ascii="Times New Roman" w:eastAsia="Times New Roman" w:hAnsi="Times New Roman" w:cs="Times New Roman"/>
-          <w:color w:val="000000"/>
-          <w:sz w:val="22"/>
-          <w:szCs w:val="22"/>
-          <w:lang w:eastAsia="zh-CN"/>
-        </w:rPr>
-        <w:t>unfavorable in alignment, so when we introduce a gap, we need to decrease the alignment score accordingly, which is called gap penalty. Gap penalty includes two major parts: gap open penalty and gap extend penalty. Gap open penalty is the cost to introduce</w:t>
-      </w:r>
-      <w:r>
-        <w:rPr>
-          <w:rFonts w:ascii="Times New Roman" w:eastAsia="Times New Roman" w:hAnsi="Times New Roman" w:cs="Times New Roman"/>
-          <w:color w:val="000000"/>
-          <w:sz w:val="22"/>
-          <w:szCs w:val="22"/>
-          <w:lang w:eastAsia="zh-CN"/>
-        </w:rPr>
-        <w:t xml:space="preserve"> a new gap. Gap extension is the cost to enlong the existing gap. Also, if the gap locates at the beginning or the end of the alignment, which is more unfavorable, terminal gap penalty should be included. Bonus score is added to every pair of aligned resid</w:t>
-      </w:r>
-      <w:r>
-        <w:rPr>
-          <w:rFonts w:ascii="Times New Roman" w:eastAsia="Times New Roman" w:hAnsi="Times New Roman" w:cs="Times New Roman"/>
-          <w:color w:val="000000"/>
-          <w:sz w:val="22"/>
-          <w:szCs w:val="22"/>
-          <w:lang w:eastAsia="zh-CN"/>
-        </w:rPr>
-        <w:t>ues.</w:t>
-      </w:r>
-    </w:p>
-    <w:p>
-      <w:pPr>
-        <w:rPr>
-          <w:rFonts w:ascii="Times New Roman" w:eastAsia="Times New Roman" w:hAnsi="Times New Roman" w:cs="Times New Roman"/>
-          <w:color w:val="000000"/>
-          <w:sz w:val="22"/>
-          <w:szCs w:val="22"/>
-          <w:lang w:eastAsia="zh-CN"/>
-        </w:rPr>
-      </w:pPr>
-    </w:p>
-    <w:p>
-      <w:pPr>
-        <w:rPr>
-          <w:rFonts w:ascii="Times New Roman" w:eastAsia="Times New Roman" w:hAnsi="Times New Roman" w:cs="Times New Roman"/>
-          <w:lang w:eastAsia="zh-CN"/>
-        </w:rPr>
-      </w:pPr>
-      <w:r>
-        <w:rPr>
-          <w:rFonts w:ascii="Times New Roman" w:eastAsia="Times New Roman" w:hAnsi="Times New Roman" w:cs="Times New Roman"/>
-          <w:color w:val="000000"/>
-          <w:sz w:val="22"/>
-          <w:szCs w:val="22"/>
-          <w:lang w:eastAsia="zh-CN"/>
-        </w:rPr>
-        <w:lastRenderedPageBreak/>
-        <w:t>In our alignment, KALIGN gap open score = 217, gap extension score =39.40000153, terminal gap score = 292.60000610 , bonus score = 283. The alignment with the highest score would be the best alignment.</w:t>
+        <w:t xml:space="preserve">1.1 Gaps are unfavorable in alignment, so when we introduce a gap, we need to decrease the alignment score accordingly, which is called gap penalty. Gap penalty includes two major parts: gap open penalty and gap extend penalty. Gap open penalty is the cost to introduce a new gap. Gap extension is the cost to </w:t>
+      </w:r>
+      <w:proofErr w:type="spellStart"/>
+      <w:r>
+        <w:rPr>
+          <w:rFonts w:ascii="Times New Roman" w:eastAsia="Times New Roman" w:hAnsi="Times New Roman" w:cs="Times New Roman"/>
+          <w:color w:val="000000"/>
+          <w:sz w:val="22"/>
+          <w:szCs w:val="22"/>
+          <w:lang w:eastAsia="zh-CN"/>
+        </w:rPr>
+        <w:t>enlong</w:t>
+      </w:r>
+      <w:proofErr w:type="spellEnd"/>
+      <w:r>
+        <w:rPr>
+          <w:rFonts w:ascii="Times New Roman" w:eastAsia="Times New Roman" w:hAnsi="Times New Roman" w:cs="Times New Roman"/>
+          <w:color w:val="000000"/>
+          <w:sz w:val="22"/>
+          <w:szCs w:val="22"/>
+          <w:lang w:eastAsia="zh-CN"/>
+        </w:rPr>
+        <w:t xml:space="preserve"> the existing gap. Also, if the gap locates at the beginning or the end of the alignment, which is more unfavorable, terminal gap penalty should be included. Bonus score is added to every pair of aligned residues.</w:t>
+      </w:r>
+    </w:p>
+    <w:p>
+      <w:pPr>
+        <w:rPr>
+          <w:rFonts w:ascii="Times New Roman" w:eastAsia="Times New Roman" w:hAnsi="Times New Roman" w:cs="Times New Roman"/>
+          <w:color w:val="000000"/>
+          <w:sz w:val="22"/>
+          <w:szCs w:val="22"/>
+          <w:lang w:eastAsia="zh-CN"/>
+        </w:rPr>
+      </w:pPr>
+    </w:p>
+    <w:p>
+      <w:pPr>
+        <w:rPr>
+          <w:rFonts w:ascii="Times New Roman" w:eastAsia="Times New Roman" w:hAnsi="Times New Roman" w:cs="Times New Roman"/>
+          <w:lang w:eastAsia="zh-CN"/>
+        </w:rPr>
+      </w:pPr>
+      <w:r>
+        <w:rPr>
+          <w:rFonts w:ascii="Times New Roman" w:eastAsia="Times New Roman" w:hAnsi="Times New Roman" w:cs="Times New Roman"/>
+          <w:color w:val="000000"/>
+          <w:sz w:val="22"/>
+          <w:szCs w:val="22"/>
+          <w:lang w:eastAsia="zh-CN"/>
+        </w:rPr>
+        <w:t xml:space="preserve">In our alignment, KALIGN gap open score = 217, gap extension score =39.40000153, terminal gap score = </w:t>
+      </w:r>
+      <w:proofErr w:type="gramStart"/>
+      <w:r>
+        <w:rPr>
+          <w:rFonts w:ascii="Times New Roman" w:eastAsia="Times New Roman" w:hAnsi="Times New Roman" w:cs="Times New Roman"/>
+          <w:color w:val="000000"/>
+          <w:sz w:val="22"/>
+          <w:szCs w:val="22"/>
+          <w:lang w:eastAsia="zh-CN"/>
+        </w:rPr>
+        <w:t>292.60000610 ,</w:t>
+      </w:r>
+      <w:proofErr w:type="gramEnd"/>
+      <w:r>
+        <w:rPr>
+          <w:rFonts w:ascii="Times New Roman" w:eastAsia="Times New Roman" w:hAnsi="Times New Roman" w:cs="Times New Roman"/>
+          <w:color w:val="000000"/>
+          <w:sz w:val="22"/>
+          <w:szCs w:val="22"/>
+          <w:lang w:eastAsia="zh-CN"/>
+        </w:rPr>
+        <w:t xml:space="preserve"> bonus score = 283. The alignment with the highest score would be the best alignment.</w:t>
       </w:r>
     </w:p>
     <w:p>
@@ -2076,17 +1773,29 @@
           <w:szCs w:val="22"/>
           <w:lang w:eastAsia="zh-CN"/>
         </w:rPr>
-        <w:t>The default gap open penalty in the web server is 80 and the default gap extension penalty is 3. The gap open and extension penalties chosen by kalign are much higher than the default value. As our sequences are very long, we need high gap penalties for th</w:t>
-      </w:r>
-      <w:r>
-        <w:rPr>
-          <w:rFonts w:ascii="Times New Roman" w:eastAsia="Times New Roman" w:hAnsi="Times New Roman" w:cs="Times New Roman"/>
-          <w:color w:val="000000"/>
-          <w:sz w:val="22"/>
-          <w:szCs w:val="22"/>
-          <w:lang w:eastAsia="zh-CN"/>
-        </w:rPr>
-        <w:t>e alignment to be sensitive to gaps.</w:t>
+        <w:t xml:space="preserve">The default gap open penalty in the web server is 80 and the default gap extension penalty is 3. The gap open and extension penalties chosen by </w:t>
+      </w:r>
+      <w:proofErr w:type="spellStart"/>
+      <w:r>
+        <w:rPr>
+          <w:rFonts w:ascii="Times New Roman" w:eastAsia="Times New Roman" w:hAnsi="Times New Roman" w:cs="Times New Roman"/>
+          <w:color w:val="000000"/>
+          <w:sz w:val="22"/>
+          <w:szCs w:val="22"/>
+          <w:lang w:eastAsia="zh-CN"/>
+        </w:rPr>
+        <w:t>kalign</w:t>
+      </w:r>
+      <w:proofErr w:type="spellEnd"/>
+      <w:r>
+        <w:rPr>
+          <w:rFonts w:ascii="Times New Roman" w:eastAsia="Times New Roman" w:hAnsi="Times New Roman" w:cs="Times New Roman"/>
+          <w:color w:val="000000"/>
+          <w:sz w:val="22"/>
+          <w:szCs w:val="22"/>
+          <w:lang w:eastAsia="zh-CN"/>
+        </w:rPr>
+        <w:t xml:space="preserve"> are much higher than the default value. As our sequences are very long, we need high gap penalties for the alignment to be sensitive to gaps.</w:t>
       </w:r>
     </w:p>
     <w:p>
@@ -2146,7 +1855,51 @@
           <w:szCs w:val="22"/>
           <w:lang w:eastAsia="zh-CN"/>
         </w:rPr>
-        <w:t>1.1 Scoredist distance correction (default), Jukes-Cantor distance correction, Kimura distance correction, Storm &amp; Sonnhammer distance correction, and uncorrected distance</w:t>
+        <w:t xml:space="preserve">1.1 </w:t>
+      </w:r>
+      <w:proofErr w:type="spellStart"/>
+      <w:r>
+        <w:rPr>
+          <w:rFonts w:ascii="Times New Roman" w:eastAsia="Times New Roman" w:hAnsi="Times New Roman" w:cs="Times New Roman"/>
+          <w:color w:val="000000"/>
+          <w:sz w:val="22"/>
+          <w:szCs w:val="22"/>
+          <w:lang w:eastAsia="zh-CN"/>
+        </w:rPr>
+        <w:t>Scoredist</w:t>
+      </w:r>
+      <w:proofErr w:type="spellEnd"/>
+      <w:r>
+        <w:rPr>
+          <w:rFonts w:ascii="Times New Roman" w:eastAsia="Times New Roman" w:hAnsi="Times New Roman" w:cs="Times New Roman"/>
+          <w:color w:val="000000"/>
+          <w:sz w:val="22"/>
+          <w:szCs w:val="22"/>
+          <w:lang w:eastAsia="zh-CN"/>
+        </w:rPr>
+        <w:t xml:space="preserve"> distance correction (default), Jukes-Cantor distance correction, Kimura distance correction, Storm &amp; </w:t>
+      </w:r>
+      <w:proofErr w:type="spellStart"/>
+      <w:r>
+        <w:rPr>
+          <w:rFonts w:ascii="Times New Roman" w:eastAsia="Times New Roman" w:hAnsi="Times New Roman" w:cs="Times New Roman"/>
+          <w:color w:val="000000"/>
+          <w:sz w:val="22"/>
+          <w:szCs w:val="22"/>
+          <w:lang w:eastAsia="zh-CN"/>
+        </w:rPr>
+        <w:t>Sonnhammer</w:t>
+      </w:r>
+      <w:proofErr w:type="spellEnd"/>
+      <w:r>
+        <w:rPr>
+          <w:rFonts w:ascii="Times New Roman" w:eastAsia="Times New Roman" w:hAnsi="Times New Roman" w:cs="Times New Roman"/>
+          <w:color w:val="000000"/>
+          <w:sz w:val="22"/>
+          <w:szCs w:val="22"/>
+          <w:lang w:eastAsia="zh-CN"/>
+        </w:rPr>
+        <w:t xml:space="preserve"> distance correction, and uncorrected distance</w:t>
       </w:r>
     </w:p>
     <w:p>
@@ -2193,7 +1946,6 @@
         <w:rPr>
           <w:rFonts w:ascii="Times New Roman" w:eastAsia="Times New Roman" w:hAnsi="Times New Roman" w:cs="Times New Roman"/>
           <w:noProof/>
-          <w:lang w:eastAsia="zh-CN"/>
         </w:rPr>
         <w:drawing>
           <wp:anchor distT="0" distB="0" distL="0" distR="0" simplePos="0" relativeHeight="3" behindDoc="0" locked="0" layoutInCell="1" allowOverlap="1">
@@ -2239,12 +1991,6 @@
                 </pic:pic>
               </a:graphicData>
             </a:graphic>
-            <wp14:sizeRelH relativeFrom="margin">
-              <wp14:pctWidth>0</wp14:pctWidth>
-            </wp14:sizeRelH>
-            <wp14:sizeRelV relativeFrom="margin">
-              <wp14:pctHeight>0</wp14:pctHeight>
-            </wp14:sizeRelV>
           </wp:anchor>
         </w:drawing>
       </w:r>
@@ -2253,14 +1999,7 @@
           <w:rFonts w:ascii="Times New Roman" w:eastAsia="Times New Roman" w:hAnsi="Times New Roman" w:cs="Times New Roman"/>
           <w:lang w:eastAsia="zh-CN"/>
         </w:rPr>
-        <w:t>Neighbor-joini</w:t>
-      </w:r>
-      <w:r>
-        <w:rPr>
-          <w:rFonts w:ascii="Times New Roman" w:eastAsia="Times New Roman" w:hAnsi="Times New Roman" w:cs="Times New Roman"/>
-          <w:lang w:eastAsia="zh-CN"/>
-        </w:rPr>
-        <w:t>ng and Jukes-Cantor distance correction</w:t>
+        <w:t>Neighbor-joining and Jukes-Cantor distance correction</w:t>
       </w:r>
     </w:p>
     <w:p>
@@ -2280,7 +2019,6 @@
         <w:rPr>
           <w:rFonts w:ascii="Times New Roman" w:eastAsia="Times New Roman" w:hAnsi="Times New Roman" w:cs="Times New Roman"/>
           <w:noProof/>
-          <w:lang w:eastAsia="zh-CN"/>
         </w:rPr>
         <w:drawing>
           <wp:anchor distT="0" distB="0" distL="0" distR="0" simplePos="0" relativeHeight="4" behindDoc="0" locked="0" layoutInCell="1" allowOverlap="1">
@@ -2326,12 +2064,6 @@
                 </pic:pic>
               </a:graphicData>
             </a:graphic>
-            <wp14:sizeRelH relativeFrom="margin">
-              <wp14:pctWidth>0</wp14:pctWidth>
-            </wp14:sizeRelH>
-            <wp14:sizeRelV relativeFrom="margin">
-              <wp14:pctHeight>0</wp14:pctHeight>
-            </wp14:sizeRelV>
           </wp:anchor>
         </w:drawing>
       </w:r>
@@ -2340,7 +2072,23 @@
           <w:rFonts w:ascii="Times New Roman" w:eastAsia="Times New Roman" w:hAnsi="Times New Roman" w:cs="Times New Roman"/>
           <w:lang w:eastAsia="zh-CN"/>
         </w:rPr>
-        <w:t>Neighbor-joining and Scoredist distance correction</w:t>
+        <w:t xml:space="preserve">Neighbor-joining and </w:t>
+      </w:r>
+      <w:proofErr w:type="spellStart"/>
+      <w:r>
+        <w:rPr>
+          <w:rFonts w:ascii="Times New Roman" w:eastAsia="Times New Roman" w:hAnsi="Times New Roman" w:cs="Times New Roman"/>
+          <w:lang w:eastAsia="zh-CN"/>
+        </w:rPr>
+        <w:t>Scoredist</w:t>
+      </w:r>
+      <w:proofErr w:type="spellEnd"/>
+      <w:r>
+        <w:rPr>
+          <w:rFonts w:ascii="Times New Roman" w:eastAsia="Times New Roman" w:hAnsi="Times New Roman" w:cs="Times New Roman"/>
+          <w:lang w:eastAsia="zh-CN"/>
+        </w:rPr>
+        <w:t xml:space="preserve"> distance correction</w:t>
       </w:r>
     </w:p>
     <w:p>
@@ -2380,7 +2128,6 @@
         <w:rPr>
           <w:rFonts w:ascii="Times New Roman" w:eastAsia="Times New Roman" w:hAnsi="Times New Roman" w:cs="Times New Roman"/>
           <w:noProof/>
-          <w:lang w:eastAsia="zh-CN"/>
         </w:rPr>
         <w:drawing>
           <wp:anchor distT="0" distB="0" distL="0" distR="0" simplePos="0" relativeHeight="5" behindDoc="0" locked="0" layoutInCell="1" allowOverlap="1">
@@ -2426,12 +2173,6 @@
                 </pic:pic>
               </a:graphicData>
             </a:graphic>
-            <wp14:sizeRelH relativeFrom="margin">
-              <wp14:pctWidth>0</wp14:pctWidth>
-            </wp14:sizeRelH>
-            <wp14:sizeRelV relativeFrom="margin">
-              <wp14:pctHeight>0</wp14:pctHeight>
-            </wp14:sizeRelV>
           </wp:anchor>
         </w:drawing>
       </w:r>
@@ -2448,7 +2189,6 @@
         <w:rPr>
           <w:rFonts w:ascii="Times New Roman" w:eastAsia="Times New Roman" w:hAnsi="Times New Roman" w:cs="Times New Roman"/>
           <w:noProof/>
-          <w:lang w:eastAsia="zh-CN"/>
         </w:rPr>
         <w:drawing>
           <wp:anchor distT="0" distB="0" distL="0" distR="0" simplePos="0" relativeHeight="6" behindDoc="0" locked="0" layoutInCell="1" allowOverlap="1">
@@ -2494,12 +2234,6 @@
                 </pic:pic>
               </a:graphicData>
             </a:graphic>
-            <wp14:sizeRelH relativeFrom="margin">
-              <wp14:pctWidth>0</wp14:pctWidth>
-            </wp14:sizeRelH>
-            <wp14:sizeRelV relativeFrom="margin">
-              <wp14:pctHeight>0</wp14:pctHeight>
-            </wp14:sizeRelV>
           </wp:anchor>
         </w:drawing>
       </w:r>
@@ -2508,7 +2242,23 @@
           <w:rFonts w:ascii="Times New Roman" w:eastAsia="Times New Roman" w:hAnsi="Times New Roman" w:cs="Times New Roman"/>
           <w:lang w:eastAsia="zh-CN"/>
         </w:rPr>
-        <w:t>UPGMA and Scoredist distance correction</w:t>
+        <w:t xml:space="preserve">UPGMA and </w:t>
+      </w:r>
+      <w:proofErr w:type="spellStart"/>
+      <w:r>
+        <w:rPr>
+          <w:rFonts w:ascii="Times New Roman" w:eastAsia="Times New Roman" w:hAnsi="Times New Roman" w:cs="Times New Roman"/>
+          <w:lang w:eastAsia="zh-CN"/>
+        </w:rPr>
+        <w:t>Scoredist</w:t>
+      </w:r>
+      <w:proofErr w:type="spellEnd"/>
+      <w:r>
+        <w:rPr>
+          <w:rFonts w:ascii="Times New Roman" w:eastAsia="Times New Roman" w:hAnsi="Times New Roman" w:cs="Times New Roman"/>
+          <w:lang w:eastAsia="zh-CN"/>
+        </w:rPr>
+        <w:t xml:space="preserve"> distance correction</w:t>
       </w:r>
     </w:p>
     <w:p>
@@ -2580,7 +2330,29 @@
           <w:szCs w:val="22"/>
           <w:lang w:eastAsia="zh-CN"/>
         </w:rPr>
-        <w:t xml:space="preserve">Within the same tree building method, Scoredist distance correction </w:t>
+        <w:t xml:space="preserve">Within the same tree building method, </w:t>
+      </w:r>
+      <w:proofErr w:type="spellStart"/>
+      <w:r>
+        <w:rPr>
+          <w:rFonts w:ascii="Times New Roman" w:eastAsia="Times New Roman" w:hAnsi="Times New Roman" w:cs="Times New Roman"/>
+          <w:color w:val="000000"/>
+          <w:sz w:val="22"/>
+          <w:szCs w:val="22"/>
+          <w:lang w:eastAsia="zh-CN"/>
+        </w:rPr>
+        <w:t>Scoredist</w:t>
+      </w:r>
+      <w:proofErr w:type="spellEnd"/>
+      <w:r>
+        <w:rPr>
+          <w:rFonts w:ascii="Times New Roman" w:eastAsia="Times New Roman" w:hAnsi="Times New Roman" w:cs="Times New Roman"/>
+          <w:color w:val="000000"/>
+          <w:sz w:val="22"/>
+          <w:szCs w:val="22"/>
+          <w:lang w:eastAsia="zh-CN"/>
+        </w:rPr>
+        <w:t xml:space="preserve"> distance correction </w:t>
       </w:r>
       <w:r>
         <w:rPr>
@@ -2619,7 +2391,6 @@
           <w:szCs w:val="22"/>
           <w:lang w:eastAsia="zh-CN"/>
         </w:rPr>
-        <w:lastRenderedPageBreak/>
         <w:t xml:space="preserve">Within the same evolutionary model (distance correction), neighbor-joining method gives different </w:t>
       </w:r>
       <w:r>
@@ -2630,7 +2401,29 @@
           <w:szCs w:val="22"/>
           <w:lang w:eastAsia="zh-CN"/>
         </w:rPr>
-        <w:t>branch length for each descendant from their common ancestor. In the case of UPGMA, the distance from a common ancestor to its descendants is the same.</w:t>
+        <w:t xml:space="preserve">branch length for </w:t>
+      </w:r>
+      <w:proofErr w:type="gramStart"/>
+      <w:r>
+        <w:rPr>
+          <w:rFonts w:ascii="Times New Roman" w:eastAsia="Times New Roman" w:hAnsi="Times New Roman" w:cs="Times New Roman"/>
+          <w:color w:val="000000"/>
+          <w:sz w:val="22"/>
+          <w:szCs w:val="22"/>
+          <w:lang w:eastAsia="zh-CN"/>
+        </w:rPr>
+        <w:t>each descendant from their</w:t>
+      </w:r>
+      <w:proofErr w:type="gramEnd"/>
+      <w:r>
+        <w:rPr>
+          <w:rFonts w:ascii="Times New Roman" w:eastAsia="Times New Roman" w:hAnsi="Times New Roman" w:cs="Times New Roman"/>
+          <w:color w:val="000000"/>
+          <w:sz w:val="22"/>
+          <w:szCs w:val="22"/>
+          <w:lang w:eastAsia="zh-CN"/>
+        </w:rPr>
+        <w:t xml:space="preserve"> common ancestor. In the case of UPGMA, the distance from a common ancestor to its descendants is the same.</w:t>
       </w:r>
     </w:p>
     <w:p>
@@ -2745,8 +2538,20 @@
           <w:szCs w:val="22"/>
           <w:lang w:eastAsia="zh-CN"/>
         </w:rPr>
-        <w:t>-f</w:t>
-      </w:r>
+        <w:t>-</w:t>
+      </w:r>
+      <w:proofErr w:type="gramStart"/>
+      <w:r>
+        <w:rPr>
+          <w:rFonts w:ascii="Times New Roman" w:eastAsia="Times New Roman" w:hAnsi="Times New Roman" w:cs="Times New Roman"/>
+          <w:color w:val="000000"/>
+          <w:sz w:val="22"/>
+          <w:szCs w:val="22"/>
+          <w:lang w:eastAsia="zh-CN"/>
+        </w:rPr>
+        <w:t>f</w:t>
+      </w:r>
+      <w:proofErr w:type="gramEnd"/>
       <w:r>
         <w:rPr>
           <w:rFonts w:ascii="Times New Roman" w:eastAsia="Times New Roman" w:hAnsi="Times New Roman" w:cs="Times New Roman"/>
@@ -2779,8 +2584,20 @@
           <w:szCs w:val="22"/>
           <w:lang w:eastAsia="zh-CN"/>
         </w:rPr>
-        <w:t>-x</w:t>
-      </w:r>
+        <w:t>-</w:t>
+      </w:r>
+      <w:proofErr w:type="gramStart"/>
+      <w:r>
+        <w:rPr>
+          <w:rFonts w:ascii="Times New Roman" w:eastAsia="Times New Roman" w:hAnsi="Times New Roman" w:cs="Times New Roman"/>
+          <w:color w:val="000000"/>
+          <w:sz w:val="22"/>
+          <w:szCs w:val="22"/>
+          <w:lang w:eastAsia="zh-CN"/>
+        </w:rPr>
+        <w:t>x</w:t>
+      </w:r>
+      <w:proofErr w:type="gramEnd"/>
       <w:r>
         <w:rPr>
           <w:rFonts w:ascii="Times New Roman" w:eastAsia="Times New Roman" w:hAnsi="Times New Roman" w:cs="Times New Roman"/>
@@ -2861,8 +2678,20 @@
           <w:szCs w:val="22"/>
           <w:lang w:eastAsia="zh-CN"/>
         </w:rPr>
-        <w:t>-p</w:t>
-      </w:r>
+        <w:t>-</w:t>
+      </w:r>
+      <w:proofErr w:type="gramStart"/>
+      <w:r>
+        <w:rPr>
+          <w:rFonts w:ascii="Times New Roman" w:eastAsia="Times New Roman" w:hAnsi="Times New Roman" w:cs="Times New Roman"/>
+          <w:color w:val="000000"/>
+          <w:sz w:val="22"/>
+          <w:szCs w:val="22"/>
+          <w:lang w:eastAsia="zh-CN"/>
+        </w:rPr>
+        <w:t>p</w:t>
+      </w:r>
+      <w:proofErr w:type="gramEnd"/>
       <w:r>
         <w:rPr>
           <w:rFonts w:ascii="Times New Roman" w:eastAsia="Times New Roman" w:hAnsi="Times New Roman" w:cs="Times New Roman"/>
@@ -2884,8 +2713,20 @@
           <w:szCs w:val="22"/>
           <w:lang w:eastAsia="zh-CN"/>
         </w:rPr>
-        <w:t>-m</w:t>
-      </w:r>
+        <w:t>-</w:t>
+      </w:r>
+      <w:proofErr w:type="gramStart"/>
+      <w:r>
+        <w:rPr>
+          <w:rFonts w:ascii="Times New Roman" w:eastAsia="Times New Roman" w:hAnsi="Times New Roman" w:cs="Times New Roman"/>
+          <w:color w:val="000000"/>
+          <w:sz w:val="22"/>
+          <w:szCs w:val="22"/>
+          <w:lang w:eastAsia="zh-CN"/>
+        </w:rPr>
+        <w:t>m</w:t>
+      </w:r>
+      <w:proofErr w:type="gramEnd"/>
       <w:r>
         <w:rPr>
           <w:rFonts w:ascii="Times New Roman" w:eastAsia="Times New Roman" w:hAnsi="Times New Roman" w:cs="Times New Roman"/>
@@ -2907,8 +2748,20 @@
           <w:szCs w:val="22"/>
           <w:lang w:eastAsia="zh-CN"/>
         </w:rPr>
-        <w:t>-s</w:t>
-      </w:r>
+        <w:t>-</w:t>
+      </w:r>
+      <w:proofErr w:type="gramStart"/>
+      <w:r>
+        <w:rPr>
+          <w:rFonts w:ascii="Times New Roman" w:eastAsia="Times New Roman" w:hAnsi="Times New Roman" w:cs="Times New Roman"/>
+          <w:color w:val="000000"/>
+          <w:sz w:val="22"/>
+          <w:szCs w:val="22"/>
+          <w:lang w:eastAsia="zh-CN"/>
+        </w:rPr>
+        <w:t>s</w:t>
+      </w:r>
+      <w:proofErr w:type="gramEnd"/>
       <w:r>
         <w:rPr>
           <w:rFonts w:ascii="Times New Roman" w:eastAsia="Times New Roman" w:hAnsi="Times New Roman" w:cs="Times New Roman"/>
@@ -2930,8 +2783,20 @@
           <w:szCs w:val="22"/>
           <w:lang w:eastAsia="zh-CN"/>
         </w:rPr>
-        <w:t>-n</w:t>
-      </w:r>
+        <w:t>-</w:t>
+      </w:r>
+      <w:proofErr w:type="gramStart"/>
+      <w:r>
+        <w:rPr>
+          <w:rFonts w:ascii="Times New Roman" w:eastAsia="Times New Roman" w:hAnsi="Times New Roman" w:cs="Times New Roman"/>
+          <w:color w:val="000000"/>
+          <w:sz w:val="22"/>
+          <w:szCs w:val="22"/>
+          <w:lang w:eastAsia="zh-CN"/>
+        </w:rPr>
+        <w:t>n</w:t>
+      </w:r>
+      <w:proofErr w:type="gramEnd"/>
       <w:r>
         <w:rPr>
           <w:rFonts w:ascii="Times New Roman" w:eastAsia="Times New Roman" w:hAnsi="Times New Roman" w:cs="Times New Roman"/>
@@ -2941,15 +2806,6 @@
           <w:lang w:eastAsia="zh-CN"/>
         </w:rPr>
         <w:tab/>
-      </w:r>
-      <w:r>
-        <w:rPr>
-          <w:rFonts w:ascii="Times New Roman" w:eastAsia="Times New Roman" w:hAnsi="Times New Roman" w:cs="Times New Roman"/>
-          <w:color w:val="000000"/>
-          <w:sz w:val="22"/>
-          <w:szCs w:val="22"/>
-          <w:lang w:eastAsia="zh-CN"/>
-        </w:rPr>
         <w:t>Name of the output file</w:t>
       </w:r>
     </w:p>
@@ -3074,7 +2930,29 @@
           <w:szCs w:val="22"/>
           <w:lang w:eastAsia="zh-CN"/>
         </w:rPr>
-        <w:t>It then reports the tree which has the highest likelihood.</w:t>
+        <w:t xml:space="preserve">It then reports the </w:t>
+      </w:r>
+      <w:proofErr w:type="gramStart"/>
+      <w:r>
+        <w:rPr>
+          <w:rFonts w:ascii="Times New Roman" w:eastAsia="Times New Roman" w:hAnsi="Times New Roman" w:cs="Times New Roman"/>
+          <w:color w:val="000000"/>
+          <w:sz w:val="22"/>
+          <w:szCs w:val="22"/>
+          <w:lang w:eastAsia="zh-CN"/>
+        </w:rPr>
+        <w:t>tree which</w:t>
+      </w:r>
+      <w:proofErr w:type="gramEnd"/>
+      <w:r>
+        <w:rPr>
+          <w:rFonts w:ascii="Times New Roman" w:eastAsia="Times New Roman" w:hAnsi="Times New Roman" w:cs="Times New Roman"/>
+          <w:color w:val="000000"/>
+          <w:sz w:val="22"/>
+          <w:szCs w:val="22"/>
+          <w:lang w:eastAsia="zh-CN"/>
+        </w:rPr>
+        <w:t xml:space="preserve"> has the highest likelihood.</w:t>
       </w:r>
     </w:p>
     <w:p>
@@ -3186,7 +3064,29 @@
           <w:szCs w:val="22"/>
           <w:lang w:eastAsia="zh-CN"/>
         </w:rPr>
-        <w:t xml:space="preserve"> It is unlikely to find the tree which represents the true evolutionary history.</w:t>
+        <w:t xml:space="preserve"> It is unlikely to find the </w:t>
+      </w:r>
+      <w:proofErr w:type="gramStart"/>
+      <w:r>
+        <w:rPr>
+          <w:rFonts w:ascii="Times New Roman" w:eastAsia="Times New Roman" w:hAnsi="Times New Roman" w:cs="Times New Roman"/>
+          <w:color w:val="000000"/>
+          <w:sz w:val="22"/>
+          <w:szCs w:val="22"/>
+          <w:lang w:eastAsia="zh-CN"/>
+        </w:rPr>
+        <w:t>tree which</w:t>
+      </w:r>
+      <w:proofErr w:type="gramEnd"/>
+      <w:r>
+        <w:rPr>
+          <w:rFonts w:ascii="Times New Roman" w:eastAsia="Times New Roman" w:hAnsi="Times New Roman" w:cs="Times New Roman"/>
+          <w:color w:val="000000"/>
+          <w:sz w:val="22"/>
+          <w:szCs w:val="22"/>
+          <w:lang w:eastAsia="zh-CN"/>
+        </w:rPr>
+        <w:t xml:space="preserve"> represents the true evolutionary history.</w:t>
       </w:r>
       <w:r>
         <w:rPr>
@@ -3298,17 +3198,7 @@
           <w:szCs w:val="22"/>
           <w:lang w:eastAsia="zh-CN"/>
         </w:rPr>
-        <w:t>omputationall</w:t>
-      </w:r>
-      <w:r>
-        <w:rPr>
-          <w:rFonts w:ascii="Times New Roman" w:eastAsia="Times New Roman" w:hAnsi="Times New Roman" w:cs="Times New Roman"/>
-          <w:color w:val="000000"/>
-          <w:sz w:val="22"/>
-          <w:szCs w:val="22"/>
-          <w:lang w:eastAsia="zh-CN"/>
-        </w:rPr>
-        <w:t xml:space="preserve">y demanding and </w:t>
+        <w:t xml:space="preserve">omputationally demanding and </w:t>
       </w:r>
       <w:r>
         <w:rPr>
@@ -3395,7 +3285,95 @@
           <w:szCs w:val="22"/>
           <w:lang w:eastAsia="zh-CN"/>
         </w:rPr>
-        <w:t>In bootstrapping, one repeatedly samples the same dataset and reconstructs the trees from the new pseudoreplicate alignments. one enables one to estimate the amount of support in the data for the branches in a tree topology. The boostrap support is then the fraction of pseudoreplicate trees containing the split in the original tree.</w:t>
+        <w:t xml:space="preserve">In bootstrapping, one repeatedly samples the same dataset and reconstructs the trees from the new </w:t>
+      </w:r>
+      <w:proofErr w:type="spellStart"/>
+      <w:r>
+        <w:rPr>
+          <w:rFonts w:ascii="Times New Roman" w:eastAsia="Times New Roman" w:hAnsi="Times New Roman" w:cs="Times New Roman"/>
+          <w:color w:val="000000"/>
+          <w:sz w:val="22"/>
+          <w:szCs w:val="22"/>
+          <w:lang w:eastAsia="zh-CN"/>
+        </w:rPr>
+        <w:t>pseudoreplicate</w:t>
+      </w:r>
+      <w:proofErr w:type="spellEnd"/>
+      <w:r>
+        <w:rPr>
+          <w:rFonts w:ascii="Times New Roman" w:eastAsia="Times New Roman" w:hAnsi="Times New Roman" w:cs="Times New Roman"/>
+          <w:color w:val="000000"/>
+          <w:sz w:val="22"/>
+          <w:szCs w:val="22"/>
+          <w:lang w:eastAsia="zh-CN"/>
+        </w:rPr>
+        <w:t xml:space="preserve"> alignments. </w:t>
+      </w:r>
+      <w:proofErr w:type="gramStart"/>
+      <w:r>
+        <w:rPr>
+          <w:rFonts w:ascii="Times New Roman" w:eastAsia="Times New Roman" w:hAnsi="Times New Roman" w:cs="Times New Roman"/>
+          <w:color w:val="000000"/>
+          <w:sz w:val="22"/>
+          <w:szCs w:val="22"/>
+          <w:lang w:eastAsia="zh-CN"/>
+        </w:rPr>
+        <w:t>one</w:t>
+      </w:r>
+      <w:proofErr w:type="gramEnd"/>
+      <w:r>
+        <w:rPr>
+          <w:rFonts w:ascii="Times New Roman" w:eastAsia="Times New Roman" w:hAnsi="Times New Roman" w:cs="Times New Roman"/>
+          <w:color w:val="000000"/>
+          <w:sz w:val="22"/>
+          <w:szCs w:val="22"/>
+          <w:lang w:eastAsia="zh-CN"/>
+        </w:rPr>
+        <w:t xml:space="preserve"> enables one to estimate the amount of support in the data for the branches in a tree topology. The </w:t>
+      </w:r>
+      <w:proofErr w:type="spellStart"/>
+      <w:r>
+        <w:rPr>
+          <w:rFonts w:ascii="Times New Roman" w:eastAsia="Times New Roman" w:hAnsi="Times New Roman" w:cs="Times New Roman"/>
+          <w:color w:val="000000"/>
+          <w:sz w:val="22"/>
+          <w:szCs w:val="22"/>
+          <w:lang w:eastAsia="zh-CN"/>
+        </w:rPr>
+        <w:t>boostrap</w:t>
+      </w:r>
+      <w:proofErr w:type="spellEnd"/>
+      <w:r>
+        <w:rPr>
+          <w:rFonts w:ascii="Times New Roman" w:eastAsia="Times New Roman" w:hAnsi="Times New Roman" w:cs="Times New Roman"/>
+          <w:color w:val="000000"/>
+          <w:sz w:val="22"/>
+          <w:szCs w:val="22"/>
+          <w:lang w:eastAsia="zh-CN"/>
+        </w:rPr>
+        <w:t xml:space="preserve"> support is then the fraction of </w:t>
+      </w:r>
+      <w:proofErr w:type="spellStart"/>
+      <w:r>
+        <w:rPr>
+          <w:rFonts w:ascii="Times New Roman" w:eastAsia="Times New Roman" w:hAnsi="Times New Roman" w:cs="Times New Roman"/>
+          <w:color w:val="000000"/>
+          <w:sz w:val="22"/>
+          <w:szCs w:val="22"/>
+          <w:lang w:eastAsia="zh-CN"/>
+        </w:rPr>
+        <w:t>pseudoreplicate</w:t>
+      </w:r>
+      <w:proofErr w:type="spellEnd"/>
+      <w:r>
+        <w:rPr>
+          <w:rFonts w:ascii="Times New Roman" w:eastAsia="Times New Roman" w:hAnsi="Times New Roman" w:cs="Times New Roman"/>
+          <w:color w:val="000000"/>
+          <w:sz w:val="22"/>
+          <w:szCs w:val="22"/>
+          <w:lang w:eastAsia="zh-CN"/>
+        </w:rPr>
+        <w:t xml:space="preserve"> trees containing the split in the original tree.</w:t>
       </w:r>
     </w:p>
     <w:p>
@@ -3431,7 +3409,6 @@
           <w:szCs w:val="22"/>
           <w:lang w:eastAsia="zh-CN"/>
         </w:rPr>
-        <w:lastRenderedPageBreak/>
         <w:t xml:space="preserve">Bootstrapping </w:t>
       </w:r>
       <w:r>
@@ -3514,16 +3491,7 @@
           <w:szCs w:val="22"/>
           <w:lang w:eastAsia="zh-CN"/>
         </w:rPr>
-        <w:t>2</w:t>
-      </w:r>
-      <w:r>
-        <w:rPr>
-          <w:rFonts w:ascii="Times New Roman" w:eastAsia="Times New Roman" w:hAnsi="Times New Roman" w:cs="Times New Roman"/>
-          <w:sz w:val="22"/>
-          <w:szCs w:val="22"/>
-          <w:lang w:eastAsia="zh-CN"/>
-        </w:rPr>
-        <w:t>.</w:t>
+        <w:t>2.</w:t>
       </w:r>
     </w:p>
     <w:p>
@@ -4018,15 +3986,49 @@
         </w:rPr>
         <w:t xml:space="preserve">. </w:t>
       </w:r>
-      <w:r>
-        <w:rPr>
-          <w:rFonts w:ascii="Times New Roman" w:eastAsia="Times New Roman" w:hAnsi="Times New Roman" w:cs="Times New Roman"/>
-          <w:color w:val="000000"/>
-          <w:sz w:val="22"/>
-          <w:szCs w:val="22"/>
-          <w:lang w:eastAsia="zh-CN"/>
-        </w:rPr>
-        <w:t>We would choose 100 bootstrap samples. It is small enough so that it is fast to generate. At the same time, it is large enough for us to have confidence in the estimate as it seems to converge at around 77.</w:t>
+      <w:proofErr w:type="gramStart"/>
+      <w:r>
+        <w:rPr>
+          <w:rFonts w:ascii="Times New Roman" w:eastAsia="Times New Roman" w:hAnsi="Times New Roman" w:cs="Times New Roman"/>
+          <w:color w:val="000000"/>
+          <w:sz w:val="22"/>
+          <w:szCs w:val="22"/>
+          <w:lang w:eastAsia="zh-CN"/>
+        </w:rPr>
+        <w:t>We</w:t>
+      </w:r>
+      <w:proofErr w:type="gramEnd"/>
+      <w:r>
+        <w:rPr>
+          <w:rFonts w:ascii="Times New Roman" w:eastAsia="Times New Roman" w:hAnsi="Times New Roman" w:cs="Times New Roman"/>
+          <w:color w:val="000000"/>
+          <w:sz w:val="22"/>
+          <w:szCs w:val="22"/>
+          <w:lang w:eastAsia="zh-CN"/>
+        </w:rPr>
+        <w:t xml:space="preserve"> would choose 100 bootstrap samples. It is small enough so that it is fast to generate. At the same time, it is large enough for us to have confidence in the </w:t>
+      </w:r>
+      <w:proofErr w:type="gramStart"/>
+      <w:r>
+        <w:rPr>
+          <w:rFonts w:ascii="Times New Roman" w:eastAsia="Times New Roman" w:hAnsi="Times New Roman" w:cs="Times New Roman"/>
+          <w:color w:val="000000"/>
+          <w:sz w:val="22"/>
+          <w:szCs w:val="22"/>
+          <w:lang w:eastAsia="zh-CN"/>
+        </w:rPr>
+        <w:t>estimate</w:t>
+      </w:r>
+      <w:proofErr w:type="gramEnd"/>
+      <w:r>
+        <w:rPr>
+          <w:rFonts w:ascii="Times New Roman" w:eastAsia="Times New Roman" w:hAnsi="Times New Roman" w:cs="Times New Roman"/>
+          <w:color w:val="000000"/>
+          <w:sz w:val="22"/>
+          <w:szCs w:val="22"/>
+          <w:lang w:eastAsia="zh-CN"/>
+        </w:rPr>
+        <w:t xml:space="preserve"> as it seems to converge at around 77.</w:t>
       </w:r>
       <w:bookmarkStart w:id="0" w:name="_GoBack"/>
       <w:bookmarkEnd w:id="0"/>
@@ -4036,7 +4038,6 @@
       <w:headerReference w:type="default" r:id="rId16"/>
       <w:pgSz w:w="11906" w:h="16838"/>
       <w:pgMar w:top="2003" w:right="1800" w:bottom="1440" w:left="1800" w:header="1440" w:footer="0" w:gutter="0"/>
-      <w:cols w:space="720"/>
       <w:formProt w:val="0"/>
       <w:docGrid w:linePitch="240" w:charSpace="-6145"/>
     </w:sectPr>
@@ -4045,7 +4046,7 @@
 </file>
 
 <file path=word/endnotes.xml><?xml version="1.0" encoding="utf-8"?>
-<w:endnotes xmlns:wpc="http://schemas.microsoft.com/office/word/2010/wordprocessingCanvas" xmlns:cx="http://schemas.microsoft.com/office/drawing/2014/chartex" xmlns:cx1="http://schemas.microsoft.com/office/drawing/2015/9/8/chartex" xmlns:cx2="http://schemas.microsoft.com/office/drawing/2015/10/21/chartex" xmlns:cx3="http://schemas.microsoft.com/office/drawing/2016/5/9/chartex" xmlns:cx4="http://schemas.microsoft.com/office/drawing/2016/5/10/chartex" xmlns:cx5="http://schemas.microsoft.com/office/drawing/2016/5/11/chartex" xmlns:cx6="http://schemas.microsoft.com/office/drawing/2016/5/12/chartex" xmlns:cx7="http://schemas.microsoft.com/office/drawing/2016/5/13/chartex" xmlns:cx8="http://schemas.microsoft.com/office/drawing/2016/5/14/chartex" xmlns:mc="http://schemas.openxmlformats.org/markup-compatibility/2006" xmlns:aink="http://schemas.microsoft.com/office/drawing/2016/ink" xmlns:am3d="http://schemas.microsoft.com/office/drawing/2017/model3d" xmlns:o="urn:schemas-microsoft-com:office:office" xmlns:r="http://schemas.openxmlformats.org/officeDocument/2006/relationships" xmlns:m="http://schemas.openxmlformats.org/officeDocument/2006/math" xmlns:v="urn:schemas-microsoft-com:vml" xmlns:wp14="http://schemas.microsoft.com/office/word/2010/wordprocessingDrawing" xmlns:wp="http://schemas.openxmlformats.org/drawingml/2006/wordprocessingDrawing" xmlns:w10="urn:schemas-microsoft-com:office:word" xmlns:w="http://schemas.openxmlformats.org/wordprocessingml/2006/main" xmlns:w14="http://schemas.microsoft.com/office/word/2010/wordml" xmlns:w15="http://schemas.microsoft.com/office/word/2012/wordml" xmlns:w16cid="http://schemas.microsoft.com/office/word/2016/wordml/cid" xmlns:w16se="http://schemas.microsoft.com/office/word/2015/wordml/symex" xmlns:wpg="http://schemas.microsoft.com/office/word/2010/wordprocessingGroup" xmlns:wpi="http://schemas.microsoft.com/office/word/2010/wordprocessingInk" xmlns:wne="http://schemas.microsoft.com/office/word/2006/wordml" xmlns:wps="http://schemas.microsoft.com/office/word/2010/wordprocessingShape" mc:Ignorable="w14 w15 w16se w16cid wp14">
+<w:endnotes xmlns:mo="http://schemas.microsoft.com/office/mac/office/2008/main" xmlns:ve="http://schemas.openxmlformats.org/markup-compatibility/2006" xmlns:mv="urn:schemas-microsoft-com:mac:vml" xmlns:o="urn:schemas-microsoft-com:office:office" xmlns:r="http://schemas.openxmlformats.org/officeDocument/2006/relationships" xmlns:m="http://schemas.openxmlformats.org/officeDocument/2006/math" xmlns:v="urn:schemas-microsoft-com:vml" xmlns:wp="http://schemas.openxmlformats.org/drawingml/2006/wordprocessingDrawing" xmlns:w10="urn:schemas-microsoft-com:office:word" xmlns:w="http://schemas.openxmlformats.org/wordprocessingml/2006/main" xmlns:wne="http://schemas.microsoft.com/office/word/2006/wordml">
   <w:endnote w:type="separator" w:id="-1">
     <w:p>
       <w:r>
@@ -4064,7 +4065,7 @@
 </file>
 
 <file path=word/footnotes.xml><?xml version="1.0" encoding="utf-8"?>
-<w:footnotes xmlns:wpc="http://schemas.microsoft.com/office/word/2010/wordprocessingCanvas" xmlns:cx="http://schemas.microsoft.com/office/drawing/2014/chartex" xmlns:cx1="http://schemas.microsoft.com/office/drawing/2015/9/8/chartex" xmlns:cx2="http://schemas.microsoft.com/office/drawing/2015/10/21/chartex" xmlns:cx3="http://schemas.microsoft.com/office/drawing/2016/5/9/chartex" xmlns:cx4="http://schemas.microsoft.com/office/drawing/2016/5/10/chartex" xmlns:cx5="http://schemas.microsoft.com/office/drawing/2016/5/11/chartex" xmlns:cx6="http://schemas.microsoft.com/office/drawing/2016/5/12/chartex" xmlns:cx7="http://schemas.microsoft.com/office/drawing/2016/5/13/chartex" xmlns:cx8="http://schemas.microsoft.com/office/drawing/2016/5/14/chartex" xmlns:mc="http://schemas.openxmlformats.org/markup-compatibility/2006" xmlns:aink="http://schemas.microsoft.com/office/drawing/2016/ink" xmlns:am3d="http://schemas.microsoft.com/office/drawing/2017/model3d" xmlns:o="urn:schemas-microsoft-com:office:office" xmlns:r="http://schemas.openxmlformats.org/officeDocument/2006/relationships" xmlns:m="http://schemas.openxmlformats.org/officeDocument/2006/math" xmlns:v="urn:schemas-microsoft-com:vml" xmlns:wp14="http://schemas.microsoft.com/office/word/2010/wordprocessingDrawing" xmlns:wp="http://schemas.openxmlformats.org/drawingml/2006/wordprocessingDrawing" xmlns:w10="urn:schemas-microsoft-com:office:word" xmlns:w="http://schemas.openxmlformats.org/wordprocessingml/2006/main" xmlns:w14="http://schemas.microsoft.com/office/word/2010/wordml" xmlns:w15="http://schemas.microsoft.com/office/word/2012/wordml" xmlns:w16cid="http://schemas.microsoft.com/office/word/2016/wordml/cid" xmlns:w16se="http://schemas.microsoft.com/office/word/2015/wordml/symex" xmlns:wpg="http://schemas.microsoft.com/office/word/2010/wordprocessingGroup" xmlns:wpi="http://schemas.microsoft.com/office/word/2010/wordprocessingInk" xmlns:wne="http://schemas.microsoft.com/office/word/2006/wordml" xmlns:wps="http://schemas.microsoft.com/office/word/2010/wordprocessingShape" mc:Ignorable="w14 w15 w16se w16cid wp14">
+<w:footnotes xmlns:mo="http://schemas.microsoft.com/office/mac/office/2008/main" xmlns:ve="http://schemas.openxmlformats.org/markup-compatibility/2006" xmlns:mv="urn:schemas-microsoft-com:mac:vml" xmlns:o="urn:schemas-microsoft-com:office:office" xmlns:r="http://schemas.openxmlformats.org/officeDocument/2006/relationships" xmlns:m="http://schemas.openxmlformats.org/officeDocument/2006/math" xmlns:v="urn:schemas-microsoft-com:vml" xmlns:wp="http://schemas.openxmlformats.org/drawingml/2006/wordprocessingDrawing" xmlns:w10="urn:schemas-microsoft-com:office:word" xmlns:w="http://schemas.openxmlformats.org/wordprocessingml/2006/main" xmlns:wne="http://schemas.microsoft.com/office/word/2006/wordml">
   <w:footnote w:type="separator" w:id="-1">
     <w:p>
       <w:r>
@@ -4083,7 +4084,7 @@
 </file>
 
 <file path=word/header1.xml><?xml version="1.0" encoding="utf-8"?>
-<w:hdr xmlns:wpc="http://schemas.microsoft.com/office/word/2010/wordprocessingCanvas" xmlns:cx="http://schemas.microsoft.com/office/drawing/2014/chartex" xmlns:cx1="http://schemas.microsoft.com/office/drawing/2015/9/8/chartex" xmlns:cx2="http://schemas.microsoft.com/office/drawing/2015/10/21/chartex" xmlns:cx3="http://schemas.microsoft.com/office/drawing/2016/5/9/chartex" xmlns:cx4="http://schemas.microsoft.com/office/drawing/2016/5/10/chartex" xmlns:cx5="http://schemas.microsoft.com/office/drawing/2016/5/11/chartex" xmlns:cx6="http://schemas.microsoft.com/office/drawing/2016/5/12/chartex" xmlns:cx7="http://schemas.microsoft.com/office/drawing/2016/5/13/chartex" xmlns:cx8="http://schemas.microsoft.com/office/drawing/2016/5/14/chartex" xmlns:mc="http://schemas.openxmlformats.org/markup-compatibility/2006" xmlns:aink="http://schemas.microsoft.com/office/drawing/2016/ink" xmlns:am3d="http://schemas.microsoft.com/office/drawing/2017/model3d" xmlns:o="urn:schemas-microsoft-com:office:office" xmlns:r="http://schemas.openxmlformats.org/officeDocument/2006/relationships" xmlns:m="http://schemas.openxmlformats.org/officeDocument/2006/math" xmlns:v="urn:schemas-microsoft-com:vml" xmlns:wp14="http://schemas.microsoft.com/office/word/2010/wordprocessingDrawing" xmlns:wp="http://schemas.openxmlformats.org/drawingml/2006/wordprocessingDrawing" xmlns:w10="urn:schemas-microsoft-com:office:word" xmlns:w="http://schemas.openxmlformats.org/wordprocessingml/2006/main" xmlns:w14="http://schemas.microsoft.com/office/word/2010/wordml" xmlns:w15="http://schemas.microsoft.com/office/word/2012/wordml" xmlns:w16cid="http://schemas.microsoft.com/office/word/2016/wordml/cid" xmlns:w16se="http://schemas.microsoft.com/office/word/2015/wordml/symex" xmlns:wpg="http://schemas.microsoft.com/office/word/2010/wordprocessingGroup" xmlns:wpi="http://schemas.microsoft.com/office/word/2010/wordprocessingInk" xmlns:wne="http://schemas.microsoft.com/office/word/2006/wordml" xmlns:wps="http://schemas.microsoft.com/office/word/2010/wordprocessingShape" mc:Ignorable="w14 w15 w16se w16cid wp14">
+<w:hdr xmlns:mo="http://schemas.microsoft.com/office/mac/office/2008/main" xmlns:ve="http://schemas.openxmlformats.org/markup-compatibility/2006" xmlns:mv="urn:schemas-microsoft-com:mac:vml" xmlns:o="urn:schemas-microsoft-com:office:office" xmlns:r="http://schemas.openxmlformats.org/officeDocument/2006/relationships" xmlns:m="http://schemas.openxmlformats.org/officeDocument/2006/math" xmlns:v="urn:schemas-microsoft-com:vml" xmlns:wp="http://schemas.openxmlformats.org/drawingml/2006/wordprocessingDrawing" xmlns:w10="urn:schemas-microsoft-com:office:word" xmlns:w="http://schemas.openxmlformats.org/wordprocessingml/2006/main" xmlns:wne="http://schemas.microsoft.com/office/word/2006/wordml">
   <w:p>
     <w:pPr>
       <w:pStyle w:val="Header"/>
@@ -4093,8 +4094,8 @@
 </file>
 
 <file path=word/numbering.xml><?xml version="1.0" encoding="utf-8"?>
-<w:numbering xmlns:wpc="http://schemas.microsoft.com/office/word/2010/wordprocessingCanvas" xmlns:cx="http://schemas.microsoft.com/office/drawing/2014/chartex" xmlns:cx1="http://schemas.microsoft.com/office/drawing/2015/9/8/chartex" xmlns:cx2="http://schemas.microsoft.com/office/drawing/2015/10/21/chartex" xmlns:cx3="http://schemas.microsoft.com/office/drawing/2016/5/9/chartex" xmlns:cx4="http://schemas.microsoft.com/office/drawing/2016/5/10/chartex" xmlns:cx5="http://schemas.microsoft.com/office/drawing/2016/5/11/chartex" xmlns:cx6="http://schemas.microsoft.com/office/drawing/2016/5/12/chartex" xmlns:cx7="http://schemas.microsoft.com/office/drawing/2016/5/13/chartex" xmlns:cx8="http://schemas.microsoft.com/office/drawing/2016/5/14/chartex" xmlns:mc="http://schemas.openxmlformats.org/markup-compatibility/2006" xmlns:aink="http://schemas.microsoft.com/office/drawing/2016/ink" xmlns:am3d="http://schemas.microsoft.com/office/drawing/2017/model3d" xmlns:o="urn:schemas-microsoft-com:office:office" xmlns:r="http://schemas.openxmlformats.org/officeDocument/2006/relationships" xmlns:m="http://schemas.openxmlformats.org/officeDocument/2006/math" xmlns:v="urn:schemas-microsoft-com:vml" xmlns:wp14="http://schemas.microsoft.com/office/word/2010/wordprocessingDrawing" xmlns:wp="http://schemas.openxmlformats.org/drawingml/2006/wordprocessingDrawing" xmlns:w10="urn:schemas-microsoft-com:office:word" xmlns:w="http://schemas.openxmlformats.org/wordprocessingml/2006/main" xmlns:w14="http://schemas.microsoft.com/office/word/2010/wordml" xmlns:w15="http://schemas.microsoft.com/office/word/2012/wordml" xmlns:w16cid="http://schemas.microsoft.com/office/word/2016/wordml/cid" xmlns:w16se="http://schemas.microsoft.com/office/word/2015/wordml/symex" xmlns:wpg="http://schemas.microsoft.com/office/word/2010/wordprocessingGroup" xmlns:wpi="http://schemas.microsoft.com/office/word/2010/wordprocessingInk" xmlns:wne="http://schemas.microsoft.com/office/word/2006/wordml" xmlns:wps="http://schemas.microsoft.com/office/word/2010/wordprocessingShape" mc:Ignorable="w14 w15 w16se w16cid wp14">
-  <w:abstractNum w:abstractNumId="0" w15:restartNumberingAfterBreak="0">
+<w:numbering xmlns:mo="http://schemas.microsoft.com/office/mac/office/2008/main" xmlns:ve="http://schemas.openxmlformats.org/markup-compatibility/2006" xmlns:mv="urn:schemas-microsoft-com:mac:vml" xmlns:o="urn:schemas-microsoft-com:office:office" xmlns:r="http://schemas.openxmlformats.org/officeDocument/2006/relationships" xmlns:m="http://schemas.openxmlformats.org/officeDocument/2006/math" xmlns:v="urn:schemas-microsoft-com:vml" xmlns:wp="http://schemas.openxmlformats.org/drawingml/2006/wordprocessingDrawing" xmlns:w10="urn:schemas-microsoft-com:office:word" xmlns:w="http://schemas.openxmlformats.org/wordprocessingml/2006/main" xmlns:wne="http://schemas.microsoft.com/office/word/2006/wordml">
+  <w:abstractNum w:abstractNumId="0">
     <w:nsid w:val="1A0026E3"/>
     <w:multiLevelType w:val="hybridMultilevel"/>
     <w:tmpl w:val="1D049574"/>
@@ -4183,7 +4184,7 @@
       </w:pPr>
     </w:lvl>
   </w:abstractNum>
-  <w:abstractNum w:abstractNumId="1" w15:restartNumberingAfterBreak="0">
+  <w:abstractNum w:abstractNumId="1">
     <w:nsid w:val="21DC201F"/>
     <w:multiLevelType w:val="hybridMultilevel"/>
     <w:tmpl w:val="9DEA9916"/>
@@ -4282,7 +4283,7 @@
 </file>
 
 <file path=word/styles.xml><?xml version="1.0" encoding="utf-8"?>
-<w:styles xmlns:mc="http://schemas.openxmlformats.org/markup-compatibility/2006" xmlns:r="http://schemas.openxmlformats.org/officeDocument/2006/relationships" xmlns:w="http://schemas.openxmlformats.org/wordprocessingml/2006/main" xmlns:w14="http://schemas.microsoft.com/office/word/2010/wordml" xmlns:w15="http://schemas.microsoft.com/office/word/2012/wordml" xmlns:w16cid="http://schemas.microsoft.com/office/word/2016/wordml/cid" xmlns:w16se="http://schemas.microsoft.com/office/word/2015/wordml/symex" mc:Ignorable="w14 w15 w16se w16cid">
+<w:styles xmlns:r="http://schemas.openxmlformats.org/officeDocument/2006/relationships" xmlns:w="http://schemas.openxmlformats.org/wordprocessingml/2006/main">
   <w:docDefaults>
     <w:rPrDefault>
       <w:rPr>
@@ -4293,7 +4294,7 @@
     </w:rPrDefault>
     <w:pPrDefault/>
   </w:docDefaults>
-  <w:latentStyles w:defLockedState="0" w:defUIPriority="0" w:defSemiHidden="0" w:defUnhideWhenUsed="0" w:defQFormat="0" w:count="375">
+  <w:latentStyles w:defLockedState="0" w:defUIPriority="0" w:defSemiHidden="0" w:defUnhideWhenUsed="0" w:defQFormat="0" w:count="276">
     <w:lsdException w:name="heading 6" w:semiHidden="1" w:unhideWhenUsed="1"/>
     <w:lsdException w:name="index 3" w:semiHidden="1" w:unhideWhenUsed="1"/>
     <w:lsdException w:name="index 4" w:semiHidden="1" w:unhideWhenUsed="1"/>
@@ -4428,207 +4429,10 @@
     <w:lsdException w:name="Balloon Text" w:semiHidden="1" w:unhideWhenUsed="1"/>
     <w:lsdException w:name="Table Theme" w:semiHidden="1" w:unhideWhenUsed="1"/>
     <w:lsdException w:name="Placeholder Text" w:semiHidden="1"/>
-    <w:lsdException w:name="Light Shading"/>
-    <w:lsdException w:name="Light List"/>
-    <w:lsdException w:name="Light Grid"/>
-    <w:lsdException w:name="Medium Shading 1"/>
-    <w:lsdException w:name="Medium Shading 2"/>
-    <w:lsdException w:name="Medium List 1"/>
-    <w:lsdException w:name="Medium List 2"/>
-    <w:lsdException w:name="Medium Grid 1"/>
-    <w:lsdException w:name="Medium Grid 2"/>
-    <w:lsdException w:name="Medium Grid 3"/>
-    <w:lsdException w:name="Dark List"/>
-    <w:lsdException w:name="Colorful Shading"/>
-    <w:lsdException w:name="Colorful List"/>
-    <w:lsdException w:name="Colorful Grid"/>
-    <w:lsdException w:name="Light Shading Accent 1"/>
-    <w:lsdException w:name="Light List Accent 1"/>
-    <w:lsdException w:name="Light Grid Accent 1"/>
-    <w:lsdException w:name="Medium Shading 1 Accent 1"/>
-    <w:lsdException w:name="Medium Shading 2 Accent 1"/>
-    <w:lsdException w:name="Medium List 1 Accent 1"/>
     <w:lsdException w:name="Revision" w:semiHidden="1"/>
     <w:lsdException w:name="List Paragraph" w:qFormat="1"/>
-    <w:lsdException w:name="Medium List 2 Accent 1"/>
-    <w:lsdException w:name="Medium Grid 1 Accent 1"/>
-    <w:lsdException w:name="Medium Grid 2 Accent 1"/>
-    <w:lsdException w:name="Medium Grid 3 Accent 1"/>
-    <w:lsdException w:name="Dark List Accent 1"/>
-    <w:lsdException w:name="Colorful Shading Accent 1"/>
-    <w:lsdException w:name="Colorful List Accent 1"/>
-    <w:lsdException w:name="Colorful Grid Accent 1"/>
-    <w:lsdException w:name="Light Shading Accent 2"/>
-    <w:lsdException w:name="Light List Accent 2"/>
-    <w:lsdException w:name="Light Grid Accent 2"/>
-    <w:lsdException w:name="Medium Shading 1 Accent 2"/>
-    <w:lsdException w:name="Medium Shading 2 Accent 2"/>
-    <w:lsdException w:name="Medium List 1 Accent 2"/>
-    <w:lsdException w:name="Medium List 2 Accent 2"/>
-    <w:lsdException w:name="Medium Grid 1 Accent 2"/>
-    <w:lsdException w:name="Medium Grid 2 Accent 2"/>
-    <w:lsdException w:name="Medium Grid 3 Accent 2"/>
-    <w:lsdException w:name="Dark List Accent 2"/>
-    <w:lsdException w:name="Colorful Shading Accent 2"/>
-    <w:lsdException w:name="Colorful List Accent 2"/>
-    <w:lsdException w:name="Colorful Grid Accent 2"/>
-    <w:lsdException w:name="Light Shading Accent 3"/>
-    <w:lsdException w:name="Light List Accent 3"/>
-    <w:lsdException w:name="Light Grid Accent 3"/>
-    <w:lsdException w:name="Medium Shading 1 Accent 3"/>
-    <w:lsdException w:name="Medium Shading 2 Accent 3"/>
-    <w:lsdException w:name="Medium List 1 Accent 3"/>
-    <w:lsdException w:name="Medium List 2 Accent 3"/>
-    <w:lsdException w:name="Medium Grid 1 Accent 3"/>
-    <w:lsdException w:name="Medium Grid 2 Accent 3"/>
-    <w:lsdException w:name="Medium Grid 3 Accent 3"/>
-    <w:lsdException w:name="Dark List Accent 3"/>
-    <w:lsdException w:name="Colorful Shading Accent 3"/>
-    <w:lsdException w:name="Colorful List Accent 3"/>
-    <w:lsdException w:name="Colorful Grid Accent 3"/>
-    <w:lsdException w:name="Light Shading Accent 4"/>
-    <w:lsdException w:name="Light List Accent 4"/>
-    <w:lsdException w:name="Light Grid Accent 4"/>
-    <w:lsdException w:name="Medium Shading 1 Accent 4"/>
-    <w:lsdException w:name="Medium Shading 2 Accent 4"/>
-    <w:lsdException w:name="Medium List 1 Accent 4"/>
-    <w:lsdException w:name="Medium List 2 Accent 4"/>
-    <w:lsdException w:name="Medium Grid 1 Accent 4"/>
-    <w:lsdException w:name="Medium Grid 2 Accent 4"/>
-    <w:lsdException w:name="Medium Grid 3 Accent 4"/>
-    <w:lsdException w:name="Dark List Accent 4"/>
-    <w:lsdException w:name="Colorful Shading Accent 4"/>
-    <w:lsdException w:name="Colorful List Accent 4"/>
-    <w:lsdException w:name="Colorful Grid Accent 4"/>
-    <w:lsdException w:name="Light Shading Accent 5"/>
-    <w:lsdException w:name="Light List Accent 5"/>
-    <w:lsdException w:name="Light Grid Accent 5"/>
-    <w:lsdException w:name="Medium Shading 1 Accent 5"/>
-    <w:lsdException w:name="Medium Shading 2 Accent 5"/>
-    <w:lsdException w:name="Medium List 1 Accent 5"/>
-    <w:lsdException w:name="Medium List 2 Accent 5"/>
-    <w:lsdException w:name="Medium Grid 1 Accent 5"/>
-    <w:lsdException w:name="Medium Grid 2 Accent 5"/>
-    <w:lsdException w:name="Medium Grid 3 Accent 5"/>
-    <w:lsdException w:name="Dark List Accent 5"/>
-    <w:lsdException w:name="Colorful Shading Accent 5"/>
-    <w:lsdException w:name="Colorful List Accent 5"/>
-    <w:lsdException w:name="Colorful Grid Accent 5"/>
-    <w:lsdException w:name="Light Shading Accent 6"/>
-    <w:lsdException w:name="Light List Accent 6"/>
-    <w:lsdException w:name="Light Grid Accent 6"/>
-    <w:lsdException w:name="Medium Shading 1 Accent 6"/>
-    <w:lsdException w:name="Medium Shading 2 Accent 6"/>
-    <w:lsdException w:name="Medium List 1 Accent 6"/>
-    <w:lsdException w:name="Medium List 2 Accent 6"/>
-    <w:lsdException w:name="Medium Grid 1 Accent 6"/>
-    <w:lsdException w:name="Medium Grid 2 Accent 6"/>
-    <w:lsdException w:name="Medium Grid 3 Accent 6"/>
-    <w:lsdException w:name="Dark List Accent 6"/>
-    <w:lsdException w:name="Colorful Shading Accent 6"/>
-    <w:lsdException w:name="Colorful List Accent 6"/>
-    <w:lsdException w:name="Colorful Grid Accent 6"/>
     <w:lsdException w:name="Bibliography" w:semiHidden="1" w:unhideWhenUsed="1"/>
     <w:lsdException w:name="TOC Heading" w:semiHidden="1" w:unhideWhenUsed="1"/>
-    <w:lsdException w:name="Grid Table 4" w:uiPriority="49"/>
-    <w:lsdException w:name="Grid Table 5 Dark" w:uiPriority="50"/>
-    <w:lsdException w:name="Grid Table 6 Colorful" w:uiPriority="51"/>
-    <w:lsdException w:name="Grid Table 7 Colorful" w:uiPriority="52"/>
-    <w:lsdException w:name="Grid Table 1 Light Accent 1" w:uiPriority="46"/>
-    <w:lsdException w:name="Grid Table 2 Accent 1" w:uiPriority="47"/>
-    <w:lsdException w:name="Grid Table 3 Accent 1" w:uiPriority="48"/>
-    <w:lsdException w:name="Grid Table 4 Accent 1" w:uiPriority="49"/>
-    <w:lsdException w:name="Grid Table 5 Dark Accent 1" w:uiPriority="50"/>
-    <w:lsdException w:name="Grid Table 6 Colorful Accent 1" w:uiPriority="51"/>
-    <w:lsdException w:name="Grid Table 7 Colorful Accent 1" w:uiPriority="52"/>
-    <w:lsdException w:name="Grid Table 1 Light Accent 2" w:uiPriority="46"/>
-    <w:lsdException w:name="Grid Table 2 Accent 2" w:uiPriority="47"/>
-    <w:lsdException w:name="Grid Table 3 Accent 2" w:uiPriority="48"/>
-    <w:lsdException w:name="Grid Table 4 Accent 2" w:uiPriority="49"/>
-    <w:lsdException w:name="Grid Table 5 Dark Accent 2" w:uiPriority="50"/>
-    <w:lsdException w:name="Grid Table 6 Colorful Accent 2" w:uiPriority="51"/>
-    <w:lsdException w:name="Grid Table 7 Colorful Accent 2" w:uiPriority="52"/>
-    <w:lsdException w:name="Grid Table 1 Light Accent 3" w:uiPriority="46"/>
-    <w:lsdException w:name="Grid Table 2 Accent 3" w:uiPriority="47"/>
-    <w:lsdException w:name="Grid Table 3 Accent 3" w:uiPriority="48"/>
-    <w:lsdException w:name="Grid Table 4 Accent 3" w:uiPriority="49"/>
-    <w:lsdException w:name="Grid Table 5 Dark Accent 3" w:uiPriority="50"/>
-    <w:lsdException w:name="Grid Table 6 Colorful Accent 3" w:uiPriority="51"/>
-    <w:lsdException w:name="Grid Table 7 Colorful Accent 3" w:uiPriority="52"/>
-    <w:lsdException w:name="Grid Table 1 Light Accent 4" w:uiPriority="46"/>
-    <w:lsdException w:name="Grid Table 2 Accent 4" w:uiPriority="47"/>
-    <w:lsdException w:name="Grid Table 3 Accent 4" w:uiPriority="48"/>
-    <w:lsdException w:name="Grid Table 4 Accent 4" w:uiPriority="49"/>
-    <w:lsdException w:name="Grid Table 5 Dark Accent 4" w:uiPriority="50"/>
-    <w:lsdException w:name="Grid Table 6 Colorful Accent 4" w:uiPriority="51"/>
-    <w:lsdException w:name="Grid Table 7 Colorful Accent 4" w:uiPriority="52"/>
-    <w:lsdException w:name="Grid Table 1 Light Accent 5" w:uiPriority="46"/>
-    <w:lsdException w:name="Grid Table 2 Accent 5" w:uiPriority="47"/>
-    <w:lsdException w:name="Grid Table 3 Accent 5" w:uiPriority="48"/>
-    <w:lsdException w:name="Grid Table 4 Accent 5" w:uiPriority="49"/>
-    <w:lsdException w:name="Grid Table 5 Dark Accent 5" w:uiPriority="50"/>
-    <w:lsdException w:name="Grid Table 6 Colorful Accent 5" w:uiPriority="51"/>
-    <w:lsdException w:name="Grid Table 7 Colorful Accent 5" w:uiPriority="52"/>
-    <w:lsdException w:name="Grid Table 1 Light Accent 6" w:uiPriority="46"/>
-    <w:lsdException w:name="Grid Table 2 Accent 6" w:uiPriority="47"/>
-    <w:lsdException w:name="Grid Table 3 Accent 6" w:uiPriority="48"/>
-    <w:lsdException w:name="Grid Table 4 Accent 6" w:uiPriority="49"/>
-    <w:lsdException w:name="Grid Table 5 Dark Accent 6" w:uiPriority="50"/>
-    <w:lsdException w:name="Grid Table 6 Colorful Accent 6" w:uiPriority="51"/>
-    <w:lsdException w:name="Grid Table 7 Colorful Accent 6" w:uiPriority="52"/>
-    <w:lsdException w:name="List Table 1 Light" w:uiPriority="46"/>
-    <w:lsdException w:name="List Table 2" w:uiPriority="47"/>
-    <w:lsdException w:name="List Table 3" w:uiPriority="48"/>
-    <w:lsdException w:name="List Table 4" w:uiPriority="49"/>
-    <w:lsdException w:name="List Table 5 Dark" w:uiPriority="50"/>
-    <w:lsdException w:name="List Table 6 Colorful" w:uiPriority="51"/>
-    <w:lsdException w:name="List Table 7 Colorful" w:uiPriority="52"/>
-    <w:lsdException w:name="List Table 1 Light Accent 1" w:uiPriority="46"/>
-    <w:lsdException w:name="List Table 2 Accent 1" w:uiPriority="47"/>
-    <w:lsdException w:name="List Table 3 Accent 1" w:uiPriority="48"/>
-    <w:lsdException w:name="List Table 4 Accent 1" w:uiPriority="49"/>
-    <w:lsdException w:name="List Table 5 Dark Accent 1" w:uiPriority="50"/>
-    <w:lsdException w:name="List Table 6 Colorful Accent 1" w:uiPriority="51"/>
-    <w:lsdException w:name="List Table 7 Colorful Accent 1" w:uiPriority="52"/>
-    <w:lsdException w:name="List Table 1 Light Accent 2" w:uiPriority="46"/>
-    <w:lsdException w:name="List Table 2 Accent 2" w:uiPriority="47"/>
-    <w:lsdException w:name="List Table 3 Accent 2" w:uiPriority="48"/>
-    <w:lsdException w:name="List Table 4 Accent 2" w:uiPriority="49"/>
-    <w:lsdException w:name="List Table 5 Dark Accent 2" w:uiPriority="50"/>
-    <w:lsdException w:name="List Table 6 Colorful Accent 2" w:uiPriority="51"/>
-    <w:lsdException w:name="List Table 7 Colorful Accent 2" w:uiPriority="52"/>
-    <w:lsdException w:name="List Table 1 Light Accent 3" w:uiPriority="46"/>
-    <w:lsdException w:name="List Table 2 Accent 3" w:uiPriority="47"/>
-    <w:lsdException w:name="List Table 3 Accent 3" w:uiPriority="48"/>
-    <w:lsdException w:name="List Table 4 Accent 3" w:uiPriority="49"/>
-    <w:lsdException w:name="List Table 5 Dark Accent 3" w:uiPriority="50"/>
-    <w:lsdException w:name="List Table 6 Colorful Accent 3" w:uiPriority="51"/>
-    <w:lsdException w:name="List Table 7 Colorful Accent 3" w:uiPriority="52"/>
-    <w:lsdException w:name="List Table 1 Light Accent 4" w:uiPriority="46"/>
-    <w:lsdException w:name="List Table 2 Accent 4" w:uiPriority="47"/>
-    <w:lsdException w:name="List Table 3 Accent 4" w:uiPriority="48"/>
-    <w:lsdException w:name="List Table 4 Accent 4" w:uiPriority="49"/>
-    <w:lsdException w:name="List Table 5 Dark Accent 4" w:uiPriority="50"/>
-    <w:lsdException w:name="List Table 6 Colorful Accent 4" w:uiPriority="51"/>
-    <w:lsdException w:name="List Table 7 Colorful Accent 4" w:uiPriority="52"/>
-    <w:lsdException w:name="List Table 1 Light Accent 5" w:uiPriority="46"/>
-    <w:lsdException w:name="List Table 2 Accent 5" w:uiPriority="47"/>
-    <w:lsdException w:name="List Table 3 Accent 5" w:uiPriority="48"/>
-    <w:lsdException w:name="List Table 4 Accent 5" w:uiPriority="49"/>
-    <w:lsdException w:name="List Table 5 Dark Accent 5" w:uiPriority="50"/>
-    <w:lsdException w:name="List Table 6 Colorful Accent 5" w:uiPriority="51"/>
-    <w:lsdException w:name="List Table 7 Colorful Accent 5" w:uiPriority="52"/>
-    <w:lsdException w:name="List Table 1 Light Accent 6" w:uiPriority="46"/>
-    <w:lsdException w:name="List Table 2 Accent 6" w:uiPriority="47"/>
-    <w:lsdException w:name="List Table 3 Accent 6" w:uiPriority="48"/>
-    <w:lsdException w:name="List Table 4 Accent 6" w:uiPriority="49"/>
-    <w:lsdException w:name="List Table 5 Dark Accent 6" w:uiPriority="50"/>
-    <w:lsdException w:name="List Table 6 Colorful Accent 6" w:uiPriority="51"/>
-    <w:lsdException w:name="List Table 7 Colorful Accent 6" w:uiPriority="52"/>
-    <w:lsdException w:name="Mention" w:semiHidden="1" w:uiPriority="99" w:unhideWhenUsed="1"/>
-    <w:lsdException w:name="Smart Hyperlink" w:semiHidden="1" w:uiPriority="99" w:unhideWhenUsed="1"/>
-    <w:lsdException w:name="Hashtag" w:semiHidden="1" w:uiPriority="99" w:unhideWhenUsed="1"/>
-    <w:lsdException w:name="Unresolved Mention" w:semiHidden="1" w:uiPriority="99" w:unhideWhenUsed="1"/>
   </w:latentStyles>
   <w:style w:type="paragraph" w:default="1" w:styleId="Normal">
     <w:name w:val="Normal"/>
@@ -4642,15 +4446,14 @@
   </w:style>
   <w:style w:type="character" w:default="1" w:styleId="DefaultParagraphFont">
     <w:name w:val="Default Paragraph Font"/>
-    <w:uiPriority w:val="1"/>
     <w:semiHidden/>
     <w:unhideWhenUsed/>
   </w:style>
   <w:style w:type="table" w:default="1" w:styleId="TableNormal">
     <w:name w:val="Normal Table"/>
-    <w:uiPriority w:val="99"/>
     <w:semiHidden/>
     <w:unhideWhenUsed/>
+    <w:qFormat/>
     <w:tblPr>
       <w:tblInd w:w="0" w:type="dxa"/>
       <w:tblCellMar>
@@ -4663,7 +4466,6 @@
   </w:style>
   <w:style w:type="numbering" w:default="1" w:styleId="NoList">
     <w:name w:val="No List"/>
-    <w:uiPriority w:val="99"/>
     <w:semiHidden/>
     <w:unhideWhenUsed/>
   </w:style>
@@ -4676,6 +4478,7 @@
   <w:style w:type="character" w:customStyle="1" w:styleId="NumberingSymbols">
     <w:name w:val="Numbering Symbols"/>
     <w:qFormat/>
+    <w:rsid w:val="006D4578"/>
   </w:style>
   <w:style w:type="paragraph" w:customStyle="1" w:styleId="Heading">
     <w:name w:val="Heading"/>

</xml_diff>